<commit_message>
final design, final code, test cases
</commit_message>
<xml_diff>
--- a/final_design.docx
+++ b/final_design.docx
@@ -1,6 +1,6 @@
 
 <file path=word/document.xml><?xml version="1.0" encoding="utf-8"?>
-<w:document xmlns:wpc="http://schemas.microsoft.com/office/word/2010/wordprocessingCanvas" xmlns:cx="http://schemas.microsoft.com/office/drawing/2014/chartex" xmlns:cx1="http://schemas.microsoft.com/office/drawing/2015/9/8/chartex" xmlns:cx2="http://schemas.microsoft.com/office/drawing/2015/10/21/chartex" xmlns:cx3="http://schemas.microsoft.com/office/drawing/2016/5/9/chartex" xmlns:cx4="http://schemas.microsoft.com/office/drawing/2016/5/10/chartex" xmlns:cx5="http://schemas.microsoft.com/office/drawing/2016/5/11/chartex" xmlns:cx6="http://schemas.microsoft.com/office/drawing/2016/5/12/chartex" xmlns:cx7="http://schemas.microsoft.com/office/drawing/2016/5/13/chartex" xmlns:cx8="http://schemas.microsoft.com/office/drawing/2016/5/14/chartex" xmlns:mc="http://schemas.openxmlformats.org/markup-compatibility/2006" xmlns:aink="http://schemas.microsoft.com/office/drawing/2016/ink" xmlns:am3d="http://schemas.microsoft.com/office/drawing/2017/model3d" xmlns:o="urn:schemas-microsoft-com:office:office" xmlns:r="http://schemas.openxmlformats.org/officeDocument/2006/relationships" xmlns:m="http://schemas.openxmlformats.org/officeDocument/2006/math" xmlns:v="urn:schemas-microsoft-com:vml" xmlns:wp14="http://schemas.microsoft.com/office/word/2010/wordprocessingDrawing" xmlns:wp="http://schemas.openxmlformats.org/drawingml/2006/wordprocessingDrawing" xmlns:w10="urn:schemas-microsoft-com:office:word" xmlns:w="http://schemas.openxmlformats.org/wordprocessingml/2006/main" xmlns:w14="http://schemas.microsoft.com/office/word/2010/wordml" xmlns:w15="http://schemas.microsoft.com/office/word/2012/wordml" xmlns:w16cex="http://schemas.microsoft.com/office/word/2018/wordml/cex" xmlns:w16cid="http://schemas.microsoft.com/office/word/2016/wordml/cid" xmlns:w16="http://schemas.microsoft.com/office/word/2018/wordml" xmlns:w16sdtdh="http://schemas.microsoft.com/office/word/2020/wordml/sdtdatahash" xmlns:w16se="http://schemas.microsoft.com/office/word/2015/wordml/symex" xmlns:wpg="http://schemas.microsoft.com/office/word/2010/wordprocessingGroup" xmlns:wpi="http://schemas.microsoft.com/office/word/2010/wordprocessingInk" xmlns:wne="http://schemas.microsoft.com/office/word/2006/wordml" xmlns:wps="http://schemas.microsoft.com/office/word/2010/wordprocessingShape" mc:Ignorable="w14 w15 w16se w16cid w16 w16cex w16sdtdh wp14">
+<w:document xmlns:wpc="http://schemas.microsoft.com/office/word/2010/wordprocessingCanvas" xmlns:cx="http://schemas.microsoft.com/office/drawing/2014/chartex" xmlns:cx1="http://schemas.microsoft.com/office/drawing/2015/9/8/chartex" xmlns:cx2="http://schemas.microsoft.com/office/drawing/2015/10/21/chartex" xmlns:cx3="http://schemas.microsoft.com/office/drawing/2016/5/9/chartex" xmlns:cx4="http://schemas.microsoft.com/office/drawing/2016/5/10/chartex" xmlns:cx5="http://schemas.microsoft.com/office/drawing/2016/5/11/chartex" xmlns:cx6="http://schemas.microsoft.com/office/drawing/2016/5/12/chartex" xmlns:cx7="http://schemas.microsoft.com/office/drawing/2016/5/13/chartex" xmlns:cx8="http://schemas.microsoft.com/office/drawing/2016/5/14/chartex" xmlns:mc="http://schemas.openxmlformats.org/markup-compatibility/2006" xmlns:aink="http://schemas.microsoft.com/office/drawing/2016/ink" xmlns:am3d="http://schemas.microsoft.com/office/drawing/2017/model3d" xmlns:o="urn:schemas-microsoft-com:office:office" xmlns:oel="http://schemas.microsoft.com/office/2019/extlst" xmlns:r="http://schemas.openxmlformats.org/officeDocument/2006/relationships" xmlns:m="http://schemas.openxmlformats.org/officeDocument/2006/math" xmlns:v="urn:schemas-microsoft-com:vml" xmlns:wp14="http://schemas.microsoft.com/office/word/2010/wordprocessingDrawing" xmlns:wp="http://schemas.openxmlformats.org/drawingml/2006/wordprocessingDrawing" xmlns:w10="urn:schemas-microsoft-com:office:word" xmlns:w="http://schemas.openxmlformats.org/wordprocessingml/2006/main" xmlns:w14="http://schemas.microsoft.com/office/word/2010/wordml" xmlns:w15="http://schemas.microsoft.com/office/word/2012/wordml" xmlns:w16cex="http://schemas.microsoft.com/office/word/2018/wordml/cex" xmlns:w16cid="http://schemas.microsoft.com/office/word/2016/wordml/cid" xmlns:w16="http://schemas.microsoft.com/office/word/2018/wordml" xmlns:w16du="http://schemas.microsoft.com/office/word/2023/wordml/word16du" xmlns:w16sdtdh="http://schemas.microsoft.com/office/word/2020/wordml/sdtdatahash" xmlns:w16se="http://schemas.microsoft.com/office/word/2015/wordml/symex" xmlns:wpg="http://schemas.microsoft.com/office/word/2010/wordprocessingGroup" xmlns:wpi="http://schemas.microsoft.com/office/word/2010/wordprocessingInk" xmlns:wne="http://schemas.microsoft.com/office/word/2006/wordml" xmlns:wps="http://schemas.microsoft.com/office/word/2010/wordprocessingShape" mc:Ignorable="w14 w15 w16se w16cid w16 w16cex w16sdtdh w16du wp14">
   <w:body>
     <w:tbl>
       <w:tblPr>
@@ -22,6 +22,13 @@
             <w:tcW w:w="2104" w:type="dxa"/>
           </w:tcPr>
           <w:p>
+            <w:pPr>
+              <w:pStyle w:val="ListParagraph"/>
+              <w:numPr>
+                <w:ilvl w:val="0"/>
+                <w:numId w:val="7"/>
+              </w:numPr>
+            </w:pPr>
             <w:r>
               <w:t>Full Name</w:t>
             </w:r>
@@ -33,8 +40,16 @@
           </w:tcPr>
           <w:p>
             <w:pPr>
+              <w:pStyle w:val="ListParagraph"/>
+              <w:numPr>
+                <w:ilvl w:val="0"/>
+                <w:numId w:val="7"/>
+              </w:numPr>
               <w:cnfStyle w:val="000000100000" w:firstRow="0" w:lastRow="0" w:firstColumn="0" w:lastColumn="0" w:oddVBand="0" w:evenVBand="0" w:oddHBand="1" w:evenHBand="0" w:firstRowFirstColumn="0" w:firstRowLastColumn="0" w:lastRowFirstColumn="0" w:lastRowLastColumn="0"/>
             </w:pPr>
+            <w:r>
+              <w:t>Antonio Dueno</w:t>
+            </w:r>
           </w:p>
         </w:tc>
       </w:tr>
@@ -45,6 +60,13 @@
             <w:tcW w:w="2104" w:type="dxa"/>
           </w:tcPr>
           <w:p>
+            <w:pPr>
+              <w:pStyle w:val="ListParagraph"/>
+              <w:numPr>
+                <w:ilvl w:val="0"/>
+                <w:numId w:val="7"/>
+              </w:numPr>
+            </w:pPr>
             <w:r>
               <w:t>Student ID</w:t>
             </w:r>
@@ -56,8 +78,16 @@
           </w:tcPr>
           <w:p>
             <w:pPr>
+              <w:pStyle w:val="ListParagraph"/>
+              <w:numPr>
+                <w:ilvl w:val="0"/>
+                <w:numId w:val="7"/>
+              </w:numPr>
               <w:cnfStyle w:val="000000000000" w:firstRow="0" w:lastRow="0" w:firstColumn="0" w:lastColumn="0" w:oddVBand="0" w:evenVBand="0" w:oddHBand="0" w:evenHBand="0" w:firstRowFirstColumn="0" w:firstRowLastColumn="0" w:lastRowFirstColumn="0" w:lastRowLastColumn="0"/>
             </w:pPr>
+            <w:r>
+              <w:t>1906253</w:t>
+            </w:r>
           </w:p>
         </w:tc>
       </w:tr>
@@ -66,12 +96,1631 @@
     <w:p>
       <w:pPr>
         <w:pStyle w:val="Title"/>
+        <w:numPr>
+          <w:ilvl w:val="0"/>
+          <w:numId w:val="7"/>
+        </w:numPr>
       </w:pPr>
       <w:r>
         <w:t xml:space="preserve">Final design </w:t>
       </w:r>
     </w:p>
     <w:p/>
+    <w:p>
+      <w:pPr>
+        <w:pStyle w:val="ListParagraph"/>
+        <w:numPr>
+          <w:ilvl w:val="0"/>
+          <w:numId w:val="7"/>
+        </w:numPr>
+      </w:pPr>
+      <w:r>
+        <w:t>Output backstory</w:t>
+      </w:r>
+    </w:p>
+    <w:p>
+      <w:pPr>
+        <w:pStyle w:val="ListParagraph"/>
+        <w:numPr>
+          <w:ilvl w:val="0"/>
+          <w:numId w:val="7"/>
+        </w:numPr>
+      </w:pPr>
+      <w:r>
+        <w:t>Ask user to input their name</w:t>
+      </w:r>
+    </w:p>
+    <w:p>
+      <w:pPr>
+        <w:pStyle w:val="ListParagraph"/>
+        <w:numPr>
+          <w:ilvl w:val="1"/>
+          <w:numId w:val="7"/>
+        </w:numPr>
+      </w:pPr>
+      <w:r>
+        <w:t>While no name is entered:</w:t>
+      </w:r>
+    </w:p>
+    <w:p>
+      <w:pPr>
+        <w:pStyle w:val="ListParagraph"/>
+        <w:numPr>
+          <w:ilvl w:val="2"/>
+          <w:numId w:val="7"/>
+        </w:numPr>
+      </w:pPr>
+      <w:r>
+        <w:t>Output prompt requesting a name</w:t>
+      </w:r>
+    </w:p>
+    <w:p>
+      <w:pPr>
+        <w:pStyle w:val="ListParagraph"/>
+        <w:numPr>
+          <w:ilvl w:val="0"/>
+          <w:numId w:val="7"/>
+        </w:numPr>
+      </w:pPr>
+      <w:r>
+        <w:t>Explain how game works to player</w:t>
+      </w:r>
+    </w:p>
+    <w:p>
+      <w:pPr>
+        <w:pStyle w:val="ListParagraph"/>
+        <w:numPr>
+          <w:ilvl w:val="0"/>
+          <w:numId w:val="7"/>
+        </w:numPr>
+      </w:pPr>
+      <w:r>
+        <w:t>Ask player if they want to leave or stay in the elevator.</w:t>
+      </w:r>
+    </w:p>
+    <w:p>
+      <w:pPr>
+        <w:pStyle w:val="ListParagraph"/>
+        <w:numPr>
+          <w:ilvl w:val="1"/>
+          <w:numId w:val="7"/>
+        </w:numPr>
+      </w:pPr>
+      <w:r>
+        <w:t>While player does not enter 1, 2, or enters nothing:</w:t>
+      </w:r>
+    </w:p>
+    <w:p>
+      <w:pPr>
+        <w:pStyle w:val="ListParagraph"/>
+        <w:numPr>
+          <w:ilvl w:val="2"/>
+          <w:numId w:val="7"/>
+        </w:numPr>
+      </w:pPr>
+      <w:r>
+        <w:t>Output prompt asking to enter valid input</w:t>
+      </w:r>
+    </w:p>
+    <w:p>
+      <w:pPr>
+        <w:pStyle w:val="ListParagraph"/>
+        <w:numPr>
+          <w:ilvl w:val="1"/>
+          <w:numId w:val="7"/>
+        </w:numPr>
+      </w:pPr>
+      <w:r>
+        <w:t>If user enters 2:</w:t>
+      </w:r>
+    </w:p>
+    <w:p>
+      <w:pPr>
+        <w:pStyle w:val="ListParagraph"/>
+        <w:numPr>
+          <w:ilvl w:val="2"/>
+          <w:numId w:val="7"/>
+        </w:numPr>
+      </w:pPr>
+      <w:r>
+        <w:t>Output ending 1</w:t>
+      </w:r>
+    </w:p>
+    <w:p>
+      <w:pPr>
+        <w:pStyle w:val="ListParagraph"/>
+        <w:numPr>
+          <w:ilvl w:val="2"/>
+          <w:numId w:val="7"/>
+        </w:numPr>
+      </w:pPr>
+      <w:r>
+        <w:t>Program ends</w:t>
+      </w:r>
+    </w:p>
+    <w:p>
+      <w:pPr>
+        <w:pStyle w:val="ListParagraph"/>
+        <w:numPr>
+          <w:ilvl w:val="1"/>
+          <w:numId w:val="7"/>
+        </w:numPr>
+      </w:pPr>
+      <w:r>
+        <w:t>If player enters 1:</w:t>
+      </w:r>
+    </w:p>
+    <w:p>
+      <w:pPr>
+        <w:pStyle w:val="ListParagraph"/>
+        <w:numPr>
+          <w:ilvl w:val="2"/>
+          <w:numId w:val="7"/>
+        </w:numPr>
+      </w:pPr>
+      <w:r>
+        <w:t>Prompt user to enter what floor they want to go to.</w:t>
+      </w:r>
+    </w:p>
+    <w:p>
+      <w:pPr>
+        <w:pStyle w:val="ListParagraph"/>
+        <w:numPr>
+          <w:ilvl w:val="3"/>
+          <w:numId w:val="7"/>
+        </w:numPr>
+      </w:pPr>
+      <w:r>
+        <w:t>While player does not enter 1, 2, 3, or enters nothing</w:t>
+      </w:r>
+    </w:p>
+    <w:p>
+      <w:pPr>
+        <w:pStyle w:val="ListParagraph"/>
+        <w:numPr>
+          <w:ilvl w:val="4"/>
+          <w:numId w:val="7"/>
+        </w:numPr>
+      </w:pPr>
+      <w:r>
+        <w:t>Output prompt requesting valid input</w:t>
+      </w:r>
+    </w:p>
+    <w:p/>
+    <w:p>
+      <w:r>
+        <w:t>Story option 1 (Cave):</w:t>
+      </w:r>
+    </w:p>
+    <w:p>
+      <w:pPr>
+        <w:pStyle w:val="ListParagraph"/>
+        <w:numPr>
+          <w:ilvl w:val="0"/>
+          <w:numId w:val="9"/>
+        </w:numPr>
+      </w:pPr>
+      <w:r>
+        <w:t>Output exposition</w:t>
+      </w:r>
+    </w:p>
+    <w:p>
+      <w:pPr>
+        <w:pStyle w:val="ListParagraph"/>
+        <w:numPr>
+          <w:ilvl w:val="0"/>
+          <w:numId w:val="9"/>
+        </w:numPr>
+      </w:pPr>
+      <w:r>
+        <w:t>Ask player if they wish to speak to mole</w:t>
+      </w:r>
+    </w:p>
+    <w:p>
+      <w:pPr>
+        <w:pStyle w:val="ListParagraph"/>
+        <w:numPr>
+          <w:ilvl w:val="1"/>
+          <w:numId w:val="9"/>
+        </w:numPr>
+      </w:pPr>
+      <w:r>
+        <w:t>While player does not enter 1, 2, or enters nothing:</w:t>
+      </w:r>
+    </w:p>
+    <w:p>
+      <w:pPr>
+        <w:pStyle w:val="ListParagraph"/>
+        <w:numPr>
+          <w:ilvl w:val="2"/>
+          <w:numId w:val="9"/>
+        </w:numPr>
+      </w:pPr>
+      <w:r>
+        <w:t>Output prompt asking to enter valid input</w:t>
+      </w:r>
+    </w:p>
+    <w:p>
+      <w:pPr>
+        <w:pStyle w:val="ListParagraph"/>
+        <w:numPr>
+          <w:ilvl w:val="1"/>
+          <w:numId w:val="9"/>
+        </w:numPr>
+      </w:pPr>
+      <w:r>
+        <w:t>If player enters 1:</w:t>
+      </w:r>
+    </w:p>
+    <w:p>
+      <w:pPr>
+        <w:pStyle w:val="ListParagraph"/>
+        <w:numPr>
+          <w:ilvl w:val="2"/>
+          <w:numId w:val="9"/>
+        </w:numPr>
+      </w:pPr>
+      <w:r>
+        <w:t>Output mole dialogue</w:t>
+      </w:r>
+    </w:p>
+    <w:p>
+      <w:pPr>
+        <w:pStyle w:val="ListParagraph"/>
+        <w:numPr>
+          <w:ilvl w:val="1"/>
+          <w:numId w:val="9"/>
+        </w:numPr>
+      </w:pPr>
+      <w:r>
+        <w:t>If player enters 2:</w:t>
+      </w:r>
+    </w:p>
+    <w:p>
+      <w:pPr>
+        <w:pStyle w:val="ListParagraph"/>
+        <w:numPr>
+          <w:ilvl w:val="2"/>
+          <w:numId w:val="9"/>
+        </w:numPr>
+      </w:pPr>
+      <w:r>
+        <w:t>Output other dialogue</w:t>
+      </w:r>
+    </w:p>
+    <w:p>
+      <w:pPr>
+        <w:pStyle w:val="ListParagraph"/>
+        <w:numPr>
+          <w:ilvl w:val="0"/>
+          <w:numId w:val="9"/>
+        </w:numPr>
+      </w:pPr>
+      <w:r>
+        <w:t>Ask player if they wish to go to mines or inn</w:t>
+      </w:r>
+    </w:p>
+    <w:p>
+      <w:pPr>
+        <w:pStyle w:val="ListParagraph"/>
+        <w:numPr>
+          <w:ilvl w:val="1"/>
+          <w:numId w:val="9"/>
+        </w:numPr>
+      </w:pPr>
+      <w:r>
+        <w:t>While player does not enter 1, 2, or enters nothing:</w:t>
+      </w:r>
+    </w:p>
+    <w:p>
+      <w:pPr>
+        <w:pStyle w:val="ListParagraph"/>
+        <w:numPr>
+          <w:ilvl w:val="2"/>
+          <w:numId w:val="9"/>
+        </w:numPr>
+      </w:pPr>
+      <w:r>
+        <w:t>Output prompt asking to enter valid input</w:t>
+      </w:r>
+    </w:p>
+    <w:p>
+      <w:pPr>
+        <w:pStyle w:val="ListParagraph"/>
+        <w:numPr>
+          <w:ilvl w:val="1"/>
+          <w:numId w:val="9"/>
+        </w:numPr>
+      </w:pPr>
+      <w:r>
+        <w:t>If player inputs 2:</w:t>
+      </w:r>
+    </w:p>
+    <w:p>
+      <w:pPr>
+        <w:pStyle w:val="ListParagraph"/>
+        <w:numPr>
+          <w:ilvl w:val="2"/>
+          <w:numId w:val="9"/>
+        </w:numPr>
+      </w:pPr>
+      <w:r>
+        <w:t>Player goes to inn</w:t>
+      </w:r>
+    </w:p>
+    <w:p>
+      <w:pPr>
+        <w:pStyle w:val="ListParagraph"/>
+        <w:numPr>
+          <w:ilvl w:val="2"/>
+          <w:numId w:val="9"/>
+        </w:numPr>
+      </w:pPr>
+      <w:r>
+        <w:t>Ask player if they wish to stay or leave the inn</w:t>
+      </w:r>
+    </w:p>
+    <w:p>
+      <w:pPr>
+        <w:pStyle w:val="ListParagraph"/>
+        <w:numPr>
+          <w:ilvl w:val="3"/>
+          <w:numId w:val="9"/>
+        </w:numPr>
+      </w:pPr>
+      <w:r>
+        <w:t>While player does not enter 1, 2, or enters nothing:</w:t>
+      </w:r>
+    </w:p>
+    <w:p>
+      <w:pPr>
+        <w:pStyle w:val="ListParagraph"/>
+        <w:numPr>
+          <w:ilvl w:val="4"/>
+          <w:numId w:val="9"/>
+        </w:numPr>
+      </w:pPr>
+      <w:r>
+        <w:t>Output prompt asking to enter valid input</w:t>
+      </w:r>
+    </w:p>
+    <w:p>
+      <w:pPr>
+        <w:pStyle w:val="ListParagraph"/>
+        <w:numPr>
+          <w:ilvl w:val="3"/>
+          <w:numId w:val="9"/>
+        </w:numPr>
+      </w:pPr>
+      <w:r>
+        <w:t xml:space="preserve">If player enters 2: </w:t>
+      </w:r>
+    </w:p>
+    <w:p>
+      <w:pPr>
+        <w:pStyle w:val="ListParagraph"/>
+        <w:numPr>
+          <w:ilvl w:val="4"/>
+          <w:numId w:val="9"/>
+        </w:numPr>
+      </w:pPr>
+      <w:r>
+        <w:t>Output ending 2</w:t>
+      </w:r>
+    </w:p>
+    <w:p>
+      <w:pPr>
+        <w:pStyle w:val="ListParagraph"/>
+        <w:numPr>
+          <w:ilvl w:val="4"/>
+          <w:numId w:val="9"/>
+        </w:numPr>
+      </w:pPr>
+      <w:r>
+        <w:t>Program ends</w:t>
+      </w:r>
+    </w:p>
+    <w:p>
+      <w:pPr>
+        <w:pStyle w:val="ListParagraph"/>
+        <w:numPr>
+          <w:ilvl w:val="3"/>
+          <w:numId w:val="9"/>
+        </w:numPr>
+      </w:pPr>
+      <w:r>
+        <w:t>If player enters 1: they leave Inn</w:t>
+      </w:r>
+      <w:r>
+        <w:tab/>
+      </w:r>
+    </w:p>
+    <w:p>
+      <w:pPr>
+        <w:pStyle w:val="ListParagraph"/>
+        <w:numPr>
+          <w:ilvl w:val="0"/>
+          <w:numId w:val="9"/>
+        </w:numPr>
+      </w:pPr>
+      <w:r>
+        <w:lastRenderedPageBreak/>
+        <w:t>Output player going to mines</w:t>
+      </w:r>
+    </w:p>
+    <w:p>
+      <w:pPr>
+        <w:pStyle w:val="ListParagraph"/>
+        <w:numPr>
+          <w:ilvl w:val="0"/>
+          <w:numId w:val="9"/>
+        </w:numPr>
+      </w:pPr>
+      <w:r>
+        <w:t xml:space="preserve">Ask player if they wish to go to left path, right </w:t>
+      </w:r>
+      <w:r>
+        <w:t>path,</w:t>
+      </w:r>
+      <w:r>
+        <w:t xml:space="preserve"> or middle path</w:t>
+      </w:r>
+    </w:p>
+    <w:p>
+      <w:pPr>
+        <w:pStyle w:val="ListParagraph"/>
+        <w:numPr>
+          <w:ilvl w:val="1"/>
+          <w:numId w:val="9"/>
+        </w:numPr>
+      </w:pPr>
+      <w:r>
+        <w:t xml:space="preserve">While </w:t>
+      </w:r>
+      <w:r>
+        <w:t>true:</w:t>
+      </w:r>
+    </w:p>
+    <w:p>
+      <w:pPr>
+        <w:pStyle w:val="ListParagraph"/>
+        <w:numPr>
+          <w:ilvl w:val="2"/>
+          <w:numId w:val="9"/>
+        </w:numPr>
+      </w:pPr>
+      <w:r>
+        <w:t xml:space="preserve">If player enters nothing: </w:t>
+      </w:r>
+    </w:p>
+    <w:p>
+      <w:pPr>
+        <w:pStyle w:val="ListParagraph"/>
+        <w:numPr>
+          <w:ilvl w:val="3"/>
+          <w:numId w:val="9"/>
+        </w:numPr>
+      </w:pPr>
+      <w:r>
+        <w:t>Request valid input</w:t>
+      </w:r>
+    </w:p>
+    <w:p>
+      <w:pPr>
+        <w:pStyle w:val="ListParagraph"/>
+        <w:numPr>
+          <w:ilvl w:val="2"/>
+          <w:numId w:val="9"/>
+        </w:numPr>
+      </w:pPr>
+      <w:r>
+        <w:t>If player inputs 1</w:t>
+      </w:r>
+    </w:p>
+    <w:p>
+      <w:pPr>
+        <w:pStyle w:val="ListParagraph"/>
+        <w:numPr>
+          <w:ilvl w:val="3"/>
+          <w:numId w:val="9"/>
+        </w:numPr>
+      </w:pPr>
+      <w:r>
+        <w:t xml:space="preserve">Output </w:t>
+      </w:r>
+      <w:r>
+        <w:t>pathway 1 dialogue</w:t>
+      </w:r>
+    </w:p>
+    <w:p>
+      <w:pPr>
+        <w:pStyle w:val="ListParagraph"/>
+        <w:numPr>
+          <w:ilvl w:val="2"/>
+          <w:numId w:val="9"/>
+        </w:numPr>
+      </w:pPr>
+      <w:r>
+        <w:t>If player inputs 2</w:t>
+      </w:r>
+    </w:p>
+    <w:p>
+      <w:pPr>
+        <w:pStyle w:val="ListParagraph"/>
+        <w:numPr>
+          <w:ilvl w:val="3"/>
+          <w:numId w:val="9"/>
+        </w:numPr>
+      </w:pPr>
+      <w:r>
+        <w:t>Output pathway 2 dialogue</w:t>
+      </w:r>
+    </w:p>
+    <w:p>
+      <w:pPr>
+        <w:pStyle w:val="ListParagraph"/>
+        <w:numPr>
+          <w:ilvl w:val="2"/>
+          <w:numId w:val="9"/>
+        </w:numPr>
+      </w:pPr>
+      <w:r>
+        <w:t>If player inputs 3</w:t>
+      </w:r>
+    </w:p>
+    <w:p>
+      <w:pPr>
+        <w:pStyle w:val="ListParagraph"/>
+        <w:numPr>
+          <w:ilvl w:val="3"/>
+          <w:numId w:val="9"/>
+        </w:numPr>
+      </w:pPr>
+      <w:r>
+        <w:t>Break loop</w:t>
+      </w:r>
+    </w:p>
+    <w:p>
+      <w:pPr>
+        <w:pStyle w:val="ListParagraph"/>
+        <w:numPr>
+          <w:ilvl w:val="1"/>
+          <w:numId w:val="9"/>
+        </w:numPr>
+      </w:pPr>
+      <w:r>
+        <w:t>Output ending 3</w:t>
+      </w:r>
+    </w:p>
+    <w:p>
+      <w:pPr>
+        <w:pStyle w:val="ListParagraph"/>
+        <w:numPr>
+          <w:ilvl w:val="1"/>
+          <w:numId w:val="9"/>
+        </w:numPr>
+      </w:pPr>
+      <w:r>
+        <w:t>End program</w:t>
+      </w:r>
+    </w:p>
+    <w:p/>
+    <w:p/>
+    <w:p/>
+    <w:p>
+      <w:r>
+        <w:t>Story option 2 (forest)</w:t>
+      </w:r>
+    </w:p>
+    <w:p>
+      <w:pPr>
+        <w:pStyle w:val="ListParagraph"/>
+        <w:numPr>
+          <w:ilvl w:val="0"/>
+          <w:numId w:val="10"/>
+        </w:numPr>
+      </w:pPr>
+      <w:r>
+        <w:t xml:space="preserve">Output exposition </w:t>
+      </w:r>
+    </w:p>
+    <w:p>
+      <w:pPr>
+        <w:pStyle w:val="ListParagraph"/>
+        <w:numPr>
+          <w:ilvl w:val="0"/>
+          <w:numId w:val="10"/>
+        </w:numPr>
+      </w:pPr>
+      <w:r>
+        <w:t>Ask player if they wish to cross river or cross bridge</w:t>
+      </w:r>
+    </w:p>
+    <w:p>
+      <w:pPr>
+        <w:pStyle w:val="ListParagraph"/>
+        <w:numPr>
+          <w:ilvl w:val="1"/>
+          <w:numId w:val="10"/>
+        </w:numPr>
+      </w:pPr>
+      <w:r>
+        <w:t>While player does not enter 1, 2, or enters nothing:</w:t>
+      </w:r>
+    </w:p>
+    <w:p>
+      <w:pPr>
+        <w:pStyle w:val="ListParagraph"/>
+        <w:numPr>
+          <w:ilvl w:val="2"/>
+          <w:numId w:val="10"/>
+        </w:numPr>
+      </w:pPr>
+      <w:r>
+        <w:t>Output prompt asking to enter valid input</w:t>
+      </w:r>
+    </w:p>
+    <w:p>
+      <w:pPr>
+        <w:pStyle w:val="ListParagraph"/>
+        <w:numPr>
+          <w:ilvl w:val="1"/>
+          <w:numId w:val="10"/>
+        </w:numPr>
+      </w:pPr>
+      <w:r>
+        <w:t>If player inputs 1:</w:t>
+      </w:r>
+    </w:p>
+    <w:p>
+      <w:pPr>
+        <w:pStyle w:val="ListParagraph"/>
+        <w:numPr>
+          <w:ilvl w:val="2"/>
+          <w:numId w:val="10"/>
+        </w:numPr>
+      </w:pPr>
+      <w:r>
+        <w:t>Output ending 4</w:t>
+      </w:r>
+    </w:p>
+    <w:p>
+      <w:pPr>
+        <w:pStyle w:val="ListParagraph"/>
+        <w:numPr>
+          <w:ilvl w:val="2"/>
+          <w:numId w:val="10"/>
+        </w:numPr>
+      </w:pPr>
+      <w:r>
+        <w:t>End program</w:t>
+      </w:r>
+    </w:p>
+    <w:p>
+      <w:pPr>
+        <w:pStyle w:val="ListParagraph"/>
+        <w:numPr>
+          <w:ilvl w:val="1"/>
+          <w:numId w:val="10"/>
+        </w:numPr>
+      </w:pPr>
+      <w:r>
+        <w:t>If player enters 2:</w:t>
+      </w:r>
+    </w:p>
+    <w:p>
+      <w:pPr>
+        <w:pStyle w:val="ListParagraph"/>
+        <w:numPr>
+          <w:ilvl w:val="2"/>
+          <w:numId w:val="10"/>
+        </w:numPr>
+      </w:pPr>
+      <w:r>
+        <w:t>Output bridge gnome dialogue</w:t>
+      </w:r>
+    </w:p>
+    <w:p>
+      <w:pPr>
+        <w:pStyle w:val="ListParagraph"/>
+        <w:numPr>
+          <w:ilvl w:val="0"/>
+          <w:numId w:val="10"/>
+        </w:numPr>
+      </w:pPr>
+      <w:r>
+        <w:t>While true:</w:t>
+      </w:r>
+    </w:p>
+    <w:p>
+      <w:pPr>
+        <w:pStyle w:val="ListParagraph"/>
+        <w:numPr>
+          <w:ilvl w:val="1"/>
+          <w:numId w:val="10"/>
+        </w:numPr>
+      </w:pPr>
+      <w:r>
+        <w:t xml:space="preserve">Ask player to enter how much money they with to give to </w:t>
+      </w:r>
+      <w:r>
+        <w:t>gnome:</w:t>
+      </w:r>
+    </w:p>
+    <w:p>
+      <w:pPr>
+        <w:pStyle w:val="ListParagraph"/>
+        <w:numPr>
+          <w:ilvl w:val="1"/>
+          <w:numId w:val="10"/>
+        </w:numPr>
+      </w:pPr>
+      <w:r>
+        <w:t>If gnome money is less than or equal to 0, or entered no input:</w:t>
+      </w:r>
+    </w:p>
+    <w:p>
+      <w:pPr>
+        <w:pStyle w:val="ListParagraph"/>
+        <w:numPr>
+          <w:ilvl w:val="2"/>
+          <w:numId w:val="10"/>
+        </w:numPr>
+      </w:pPr>
+      <w:r>
+        <w:t>Ask user for valid input</w:t>
+      </w:r>
+    </w:p>
+    <w:p>
+      <w:pPr>
+        <w:pStyle w:val="ListParagraph"/>
+        <w:numPr>
+          <w:ilvl w:val="1"/>
+          <w:numId w:val="10"/>
+        </w:numPr>
+      </w:pPr>
+      <w:r>
+        <w:t>Else:</w:t>
+      </w:r>
+    </w:p>
+    <w:p>
+      <w:pPr>
+        <w:pStyle w:val="ListParagraph"/>
+        <w:numPr>
+          <w:ilvl w:val="2"/>
+          <w:numId w:val="10"/>
+        </w:numPr>
+      </w:pPr>
+      <w:r>
+        <w:t>Break loop</w:t>
+      </w:r>
+    </w:p>
+    <w:p>
+      <w:pPr>
+        <w:pStyle w:val="ListParagraph"/>
+        <w:numPr>
+          <w:ilvl w:val="1"/>
+          <w:numId w:val="10"/>
+        </w:numPr>
+      </w:pPr>
+      <w:r>
+        <w:t>If user entered less than 4.99:</w:t>
+      </w:r>
+    </w:p>
+    <w:p>
+      <w:pPr>
+        <w:pStyle w:val="ListParagraph"/>
+        <w:numPr>
+          <w:ilvl w:val="2"/>
+          <w:numId w:val="10"/>
+        </w:numPr>
+      </w:pPr>
+      <w:r>
+        <w:t>Gnome reluctantly lets player pass</w:t>
+      </w:r>
+    </w:p>
+    <w:p>
+      <w:pPr>
+        <w:pStyle w:val="ListParagraph"/>
+        <w:numPr>
+          <w:ilvl w:val="1"/>
+          <w:numId w:val="10"/>
+        </w:numPr>
+      </w:pPr>
+      <w:r>
+        <w:t>If user entered more or equal to 5.00 and less than or equal to 9.99:</w:t>
+      </w:r>
+    </w:p>
+    <w:p>
+      <w:pPr>
+        <w:pStyle w:val="ListParagraph"/>
+        <w:numPr>
+          <w:ilvl w:val="2"/>
+          <w:numId w:val="10"/>
+        </w:numPr>
+      </w:pPr>
+      <w:r>
+        <w:t>Gnome lets player pass</w:t>
+      </w:r>
+    </w:p>
+    <w:p>
+      <w:pPr>
+        <w:pStyle w:val="ListParagraph"/>
+        <w:numPr>
+          <w:ilvl w:val="1"/>
+          <w:numId w:val="10"/>
+        </w:numPr>
+      </w:pPr>
+      <w:r>
+        <w:t>If user entered more or equal to 10.00 and less than or equal to 14.99:</w:t>
+      </w:r>
+    </w:p>
+    <w:p>
+      <w:pPr>
+        <w:pStyle w:val="ListParagraph"/>
+        <w:numPr>
+          <w:ilvl w:val="2"/>
+          <w:numId w:val="10"/>
+        </w:numPr>
+      </w:pPr>
+      <w:r>
+        <w:t xml:space="preserve">Gnome lets player pass </w:t>
+      </w:r>
+    </w:p>
+    <w:p>
+      <w:pPr>
+        <w:pStyle w:val="ListParagraph"/>
+        <w:numPr>
+          <w:ilvl w:val="1"/>
+          <w:numId w:val="10"/>
+        </w:numPr>
+      </w:pPr>
+      <w:r>
+        <w:t xml:space="preserve">If user entered more or equal to 15.00 and less than or equal to 19.99: </w:t>
+      </w:r>
+    </w:p>
+    <w:p>
+      <w:pPr>
+        <w:pStyle w:val="ListParagraph"/>
+        <w:numPr>
+          <w:ilvl w:val="2"/>
+          <w:numId w:val="10"/>
+        </w:numPr>
+      </w:pPr>
+      <w:r>
+        <w:t>gnome</w:t>
+      </w:r>
+      <w:r>
+        <w:t xml:space="preserve"> </w:t>
+      </w:r>
+      <w:r>
+        <w:t>jumps for joy and player passes</w:t>
+      </w:r>
+    </w:p>
+    <w:p>
+      <w:pPr>
+        <w:pStyle w:val="ListParagraph"/>
+        <w:numPr>
+          <w:ilvl w:val="1"/>
+          <w:numId w:val="10"/>
+        </w:numPr>
+      </w:pPr>
+      <w:r>
+        <w:t xml:space="preserve">if user entered more or equal to 20.00: </w:t>
+      </w:r>
+    </w:p>
+    <w:p>
+      <w:pPr>
+        <w:pStyle w:val="ListParagraph"/>
+        <w:numPr>
+          <w:ilvl w:val="2"/>
+          <w:numId w:val="10"/>
+        </w:numPr>
+      </w:pPr>
+      <w:r>
+        <w:t>gnome passes out and player passes</w:t>
+      </w:r>
+    </w:p>
+    <w:p>
+      <w:pPr>
+        <w:pStyle w:val="ListParagraph"/>
+        <w:numPr>
+          <w:ilvl w:val="0"/>
+          <w:numId w:val="10"/>
+        </w:numPr>
+      </w:pPr>
+      <w:r>
+        <w:t xml:space="preserve">output player approaching </w:t>
+      </w:r>
+      <w:r>
+        <w:t>witch hut</w:t>
+      </w:r>
+    </w:p>
+    <w:p>
+      <w:pPr>
+        <w:pStyle w:val="ListParagraph"/>
+        <w:numPr>
+          <w:ilvl w:val="0"/>
+          <w:numId w:val="10"/>
+        </w:numPr>
+      </w:pPr>
+      <w:r>
+        <w:t>player is asked if they wish to go to wit</w:t>
+      </w:r>
+      <w:r>
+        <w:t>c</w:t>
+      </w:r>
+      <w:r>
+        <w:t>h hut</w:t>
+      </w:r>
+    </w:p>
+    <w:p>
+      <w:pPr>
+        <w:pStyle w:val="ListParagraph"/>
+        <w:numPr>
+          <w:ilvl w:val="1"/>
+          <w:numId w:val="10"/>
+        </w:numPr>
+      </w:pPr>
+      <w:r>
+        <w:lastRenderedPageBreak/>
+        <w:t>While player does not enter 1, 2, or enters nothing:</w:t>
+      </w:r>
+    </w:p>
+    <w:p>
+      <w:pPr>
+        <w:pStyle w:val="ListParagraph"/>
+        <w:numPr>
+          <w:ilvl w:val="2"/>
+          <w:numId w:val="10"/>
+        </w:numPr>
+      </w:pPr>
+      <w:r>
+        <w:t>Output prompt asking to enter valid input</w:t>
+      </w:r>
+    </w:p>
+    <w:p>
+      <w:pPr>
+        <w:pStyle w:val="ListParagraph"/>
+        <w:numPr>
+          <w:ilvl w:val="1"/>
+          <w:numId w:val="10"/>
+        </w:numPr>
+      </w:pPr>
+      <w:r>
+        <w:t>If player enters 2:</w:t>
+      </w:r>
+    </w:p>
+    <w:p>
+      <w:pPr>
+        <w:pStyle w:val="ListParagraph"/>
+        <w:numPr>
+          <w:ilvl w:val="2"/>
+          <w:numId w:val="10"/>
+        </w:numPr>
+      </w:pPr>
+      <w:r>
+        <w:t>Output ending 5</w:t>
+      </w:r>
+    </w:p>
+    <w:p>
+      <w:pPr>
+        <w:pStyle w:val="ListParagraph"/>
+        <w:numPr>
+          <w:ilvl w:val="2"/>
+          <w:numId w:val="10"/>
+        </w:numPr>
+      </w:pPr>
+      <w:r>
+        <w:t>End program</w:t>
+      </w:r>
+    </w:p>
+    <w:p>
+      <w:pPr>
+        <w:pStyle w:val="ListParagraph"/>
+        <w:numPr>
+          <w:ilvl w:val="0"/>
+          <w:numId w:val="10"/>
+        </w:numPr>
+      </w:pPr>
+      <w:r>
+        <w:t>Player approaches fountain</w:t>
+      </w:r>
+    </w:p>
+    <w:p>
+      <w:pPr>
+        <w:pStyle w:val="ListParagraph"/>
+        <w:numPr>
+          <w:ilvl w:val="0"/>
+          <w:numId w:val="10"/>
+        </w:numPr>
+      </w:pPr>
+      <w:r>
+        <w:t>Ask player if they wish to drink from fountain or sleep by fountain</w:t>
+      </w:r>
+    </w:p>
+    <w:p>
+      <w:pPr>
+        <w:pStyle w:val="ListParagraph"/>
+        <w:numPr>
+          <w:ilvl w:val="1"/>
+          <w:numId w:val="10"/>
+        </w:numPr>
+      </w:pPr>
+      <w:r>
+        <w:t>While player does not enter 1, 2, or enters nothing:</w:t>
+      </w:r>
+    </w:p>
+    <w:p>
+      <w:pPr>
+        <w:pStyle w:val="ListParagraph"/>
+        <w:numPr>
+          <w:ilvl w:val="2"/>
+          <w:numId w:val="10"/>
+        </w:numPr>
+      </w:pPr>
+      <w:r>
+        <w:t xml:space="preserve">Output </w:t>
+      </w:r>
+      <w:r>
+        <w:t>ending 6</w:t>
+      </w:r>
+    </w:p>
+    <w:p>
+      <w:pPr>
+        <w:pStyle w:val="ListParagraph"/>
+        <w:numPr>
+          <w:ilvl w:val="2"/>
+          <w:numId w:val="10"/>
+        </w:numPr>
+      </w:pPr>
+      <w:r>
+        <w:t>End program</w:t>
+      </w:r>
+    </w:p>
+    <w:p>
+      <w:pPr>
+        <w:pStyle w:val="ListParagraph"/>
+        <w:numPr>
+          <w:ilvl w:val="1"/>
+          <w:numId w:val="10"/>
+        </w:numPr>
+      </w:pPr>
+      <w:r>
+        <w:t>If player inputs 1:</w:t>
+      </w:r>
+    </w:p>
+    <w:p>
+      <w:pPr>
+        <w:pStyle w:val="ListParagraph"/>
+        <w:numPr>
+          <w:ilvl w:val="2"/>
+          <w:numId w:val="10"/>
+        </w:numPr>
+      </w:pPr>
+      <w:r>
+        <w:t>Output ending 7</w:t>
+      </w:r>
+    </w:p>
+    <w:p>
+      <w:pPr>
+        <w:pStyle w:val="ListParagraph"/>
+        <w:numPr>
+          <w:ilvl w:val="2"/>
+          <w:numId w:val="10"/>
+        </w:numPr>
+      </w:pPr>
+      <w:r>
+        <w:t>Program ends</w:t>
+      </w:r>
+    </w:p>
+    <w:p>
+      <w:pPr>
+        <w:pStyle w:val="ListParagraph"/>
+        <w:numPr>
+          <w:ilvl w:val="1"/>
+          <w:numId w:val="10"/>
+        </w:numPr>
+      </w:pPr>
+      <w:r>
+        <w:t>If player inputs 2:</w:t>
+      </w:r>
+    </w:p>
+    <w:p>
+      <w:pPr>
+        <w:pStyle w:val="ListParagraph"/>
+        <w:numPr>
+          <w:ilvl w:val="2"/>
+          <w:numId w:val="10"/>
+        </w:numPr>
+      </w:pPr>
+      <w:r>
+        <w:t>Output ending 8</w:t>
+      </w:r>
+    </w:p>
+    <w:p>
+      <w:pPr>
+        <w:pStyle w:val="ListParagraph"/>
+        <w:numPr>
+          <w:ilvl w:val="2"/>
+          <w:numId w:val="10"/>
+        </w:numPr>
+      </w:pPr>
+      <w:r>
+        <w:t>Program ends</w:t>
+      </w:r>
+    </w:p>
+    <w:p/>
+    <w:p/>
+    <w:p/>
+    <w:p>
+      <w:r>
+        <w:t>Story option 3 (office building)</w:t>
+      </w:r>
+    </w:p>
+    <w:p>
+      <w:pPr>
+        <w:pStyle w:val="ListParagraph"/>
+        <w:numPr>
+          <w:ilvl w:val="0"/>
+          <w:numId w:val="8"/>
+        </w:numPr>
+      </w:pPr>
+      <w:r>
+        <w:t>Output exposition</w:t>
+      </w:r>
+    </w:p>
+    <w:p>
+      <w:pPr>
+        <w:pStyle w:val="ListParagraph"/>
+        <w:numPr>
+          <w:ilvl w:val="0"/>
+          <w:numId w:val="8"/>
+        </w:numPr>
+      </w:pPr>
+      <w:r>
+        <w:t>Ask player if they want to go to next room or go to bathroom</w:t>
+      </w:r>
+    </w:p>
+    <w:p>
+      <w:pPr>
+        <w:pStyle w:val="ListParagraph"/>
+        <w:numPr>
+          <w:ilvl w:val="1"/>
+          <w:numId w:val="8"/>
+        </w:numPr>
+      </w:pPr>
+      <w:r>
+        <w:t>While player does not enter 1, 2, or enters nothing:</w:t>
+      </w:r>
+    </w:p>
+    <w:p>
+      <w:pPr>
+        <w:pStyle w:val="ListParagraph"/>
+        <w:numPr>
+          <w:ilvl w:val="2"/>
+          <w:numId w:val="8"/>
+        </w:numPr>
+      </w:pPr>
+      <w:r>
+        <w:t>Output prompt asking to enter valid input</w:t>
+      </w:r>
+    </w:p>
+    <w:p>
+      <w:pPr>
+        <w:pStyle w:val="ListParagraph"/>
+        <w:numPr>
+          <w:ilvl w:val="1"/>
+          <w:numId w:val="8"/>
+        </w:numPr>
+      </w:pPr>
+      <w:r>
+        <w:t>If player enters 1:</w:t>
+      </w:r>
+    </w:p>
+    <w:p>
+      <w:pPr>
+        <w:pStyle w:val="ListParagraph"/>
+        <w:numPr>
+          <w:ilvl w:val="2"/>
+          <w:numId w:val="8"/>
+        </w:numPr>
+      </w:pPr>
+      <w:r>
+        <w:t>Player enters bathroom</w:t>
+      </w:r>
+    </w:p>
+    <w:p>
+      <w:pPr>
+        <w:pStyle w:val="ListParagraph"/>
+        <w:numPr>
+          <w:ilvl w:val="2"/>
+          <w:numId w:val="8"/>
+        </w:numPr>
+      </w:pPr>
+      <w:r>
+        <w:t>Ask player if they wish to leave bathroom or stay in bathroom</w:t>
+      </w:r>
+    </w:p>
+    <w:p>
+      <w:pPr>
+        <w:pStyle w:val="ListParagraph"/>
+        <w:numPr>
+          <w:ilvl w:val="3"/>
+          <w:numId w:val="8"/>
+        </w:numPr>
+      </w:pPr>
+      <w:r>
+        <w:t>While player does not enter 1, 2, or enters nothing:</w:t>
+      </w:r>
+    </w:p>
+    <w:p>
+      <w:pPr>
+        <w:pStyle w:val="ListParagraph"/>
+        <w:numPr>
+          <w:ilvl w:val="4"/>
+          <w:numId w:val="8"/>
+        </w:numPr>
+      </w:pPr>
+      <w:r>
+        <w:t>Output prompt asking to enter valid input</w:t>
+      </w:r>
+    </w:p>
+    <w:p>
+      <w:pPr>
+        <w:pStyle w:val="ListParagraph"/>
+        <w:numPr>
+          <w:ilvl w:val="3"/>
+          <w:numId w:val="8"/>
+        </w:numPr>
+      </w:pPr>
+      <w:r>
+        <w:t>If player enters 2:</w:t>
+      </w:r>
+    </w:p>
+    <w:p>
+      <w:pPr>
+        <w:pStyle w:val="ListParagraph"/>
+        <w:numPr>
+          <w:ilvl w:val="4"/>
+          <w:numId w:val="8"/>
+        </w:numPr>
+      </w:pPr>
+      <w:r>
+        <w:t>Player has a skull face</w:t>
+      </w:r>
+    </w:p>
+    <w:p>
+      <w:pPr>
+        <w:pStyle w:val="ListParagraph"/>
+        <w:numPr>
+          <w:ilvl w:val="4"/>
+          <w:numId w:val="8"/>
+        </w:numPr>
+      </w:pPr>
+      <w:r>
+        <w:t>b</w:t>
+      </w:r>
+      <w:r>
+        <w:t>athroom_2 is set to 2</w:t>
+      </w:r>
+    </w:p>
+    <w:p>
+      <w:pPr>
+        <w:pStyle w:val="ListParagraph"/>
+        <w:numPr>
+          <w:ilvl w:val="3"/>
+          <w:numId w:val="8"/>
+        </w:numPr>
+      </w:pPr>
+      <w:r>
+        <w:t>If player enters 1:</w:t>
+      </w:r>
+    </w:p>
+    <w:p>
+      <w:pPr>
+        <w:pStyle w:val="ListParagraph"/>
+        <w:numPr>
+          <w:ilvl w:val="4"/>
+          <w:numId w:val="8"/>
+        </w:numPr>
+      </w:pPr>
+      <w:r>
+        <w:t xml:space="preserve">Player leaves bathroom </w:t>
+      </w:r>
+    </w:p>
+    <w:p>
+      <w:pPr>
+        <w:pStyle w:val="ListParagraph"/>
+        <w:numPr>
+          <w:ilvl w:val="4"/>
+          <w:numId w:val="8"/>
+        </w:numPr>
+      </w:pPr>
+      <w:r>
+        <w:t>b</w:t>
+      </w:r>
+      <w:r>
+        <w:t>athroom_2 is set to 1</w:t>
+      </w:r>
+    </w:p>
+    <w:p>
+      <w:pPr>
+        <w:pStyle w:val="ListParagraph"/>
+        <w:numPr>
+          <w:ilvl w:val="0"/>
+          <w:numId w:val="8"/>
+        </w:numPr>
+      </w:pPr>
+      <w:r>
+        <w:t>If player enters next room</w:t>
+      </w:r>
+    </w:p>
+    <w:p>
+      <w:pPr>
+        <w:pStyle w:val="ListParagraph"/>
+        <w:numPr>
+          <w:ilvl w:val="0"/>
+          <w:numId w:val="8"/>
+        </w:numPr>
+      </w:pPr>
+      <w:r>
+        <w:t>Ask player if they wish to go to left door, or right door.</w:t>
+      </w:r>
+    </w:p>
+    <w:p>
+      <w:pPr>
+        <w:pStyle w:val="ListParagraph"/>
+        <w:numPr>
+          <w:ilvl w:val="1"/>
+          <w:numId w:val="8"/>
+        </w:numPr>
+      </w:pPr>
+      <w:r>
+        <w:t>While player does not enter 1, 2, or enters nothing:</w:t>
+      </w:r>
+    </w:p>
+    <w:p>
+      <w:pPr>
+        <w:pStyle w:val="ListParagraph"/>
+        <w:numPr>
+          <w:ilvl w:val="2"/>
+          <w:numId w:val="8"/>
+        </w:numPr>
+      </w:pPr>
+      <w:r>
+        <w:t>Output prompt asking to enter valid input</w:t>
+      </w:r>
+    </w:p>
+    <w:p>
+      <w:pPr>
+        <w:pStyle w:val="ListParagraph"/>
+        <w:numPr>
+          <w:ilvl w:val="1"/>
+          <w:numId w:val="8"/>
+        </w:numPr>
+      </w:pPr>
+      <w:r>
+        <w:t>If player inputs 2:</w:t>
+      </w:r>
+    </w:p>
+    <w:p>
+      <w:pPr>
+        <w:pStyle w:val="ListParagraph"/>
+        <w:numPr>
+          <w:ilvl w:val="2"/>
+          <w:numId w:val="8"/>
+        </w:numPr>
+      </w:pPr>
+      <w:r>
+        <w:t>Output break room dialogue</w:t>
+      </w:r>
+    </w:p>
+    <w:p>
+      <w:pPr>
+        <w:pStyle w:val="ListParagraph"/>
+        <w:numPr>
+          <w:ilvl w:val="0"/>
+          <w:numId w:val="8"/>
+        </w:numPr>
+      </w:pPr>
+      <w:r>
+        <w:t>Ask player if they wish to go up or down stairs</w:t>
+      </w:r>
+    </w:p>
+    <w:p>
+      <w:pPr>
+        <w:pStyle w:val="ListParagraph"/>
+        <w:numPr>
+          <w:ilvl w:val="1"/>
+          <w:numId w:val="8"/>
+        </w:numPr>
+      </w:pPr>
+      <w:r>
+        <w:t>While player does not enter 1, 2, or enters nothing:</w:t>
+      </w:r>
+    </w:p>
+    <w:p>
+      <w:pPr>
+        <w:pStyle w:val="ListParagraph"/>
+        <w:numPr>
+          <w:ilvl w:val="2"/>
+          <w:numId w:val="8"/>
+        </w:numPr>
+      </w:pPr>
+      <w:r>
+        <w:t>Output prompt asking to enter valid input</w:t>
+      </w:r>
+    </w:p>
+    <w:p>
+      <w:pPr>
+        <w:pStyle w:val="ListParagraph"/>
+        <w:numPr>
+          <w:ilvl w:val="1"/>
+          <w:numId w:val="8"/>
+        </w:numPr>
+      </w:pPr>
+      <w:r>
+        <w:lastRenderedPageBreak/>
+        <w:t>If player enters 1:</w:t>
+      </w:r>
+    </w:p>
+    <w:p>
+      <w:pPr>
+        <w:pStyle w:val="ListParagraph"/>
+        <w:numPr>
+          <w:ilvl w:val="2"/>
+          <w:numId w:val="8"/>
+        </w:numPr>
+      </w:pPr>
+      <w:r>
+        <w:t>Output ending 9</w:t>
+      </w:r>
+    </w:p>
+    <w:p>
+      <w:pPr>
+        <w:pStyle w:val="ListParagraph"/>
+        <w:numPr>
+          <w:ilvl w:val="2"/>
+          <w:numId w:val="8"/>
+        </w:numPr>
+      </w:pPr>
+      <w:r>
+        <w:t>Program ends</w:t>
+      </w:r>
+    </w:p>
+    <w:p>
+      <w:pPr>
+        <w:pStyle w:val="ListParagraph"/>
+        <w:numPr>
+          <w:ilvl w:val="1"/>
+          <w:numId w:val="8"/>
+        </w:numPr>
+      </w:pPr>
+      <w:r>
+        <w:t>If player enters 2:</w:t>
+      </w:r>
+    </w:p>
+    <w:p>
+      <w:pPr>
+        <w:pStyle w:val="ListParagraph"/>
+        <w:numPr>
+          <w:ilvl w:val="2"/>
+          <w:numId w:val="8"/>
+        </w:numPr>
+      </w:pPr>
+      <w:r>
+        <w:t>Player goes to CEO office</w:t>
+      </w:r>
+    </w:p>
+    <w:p>
+      <w:pPr>
+        <w:pStyle w:val="ListParagraph"/>
+        <w:numPr>
+          <w:ilvl w:val="2"/>
+          <w:numId w:val="8"/>
+        </w:numPr>
+      </w:pPr>
+      <w:r>
+        <w:t>Program checks if bathroom_2 has a value assigned</w:t>
+      </w:r>
+    </w:p>
+    <w:p>
+      <w:pPr>
+        <w:pStyle w:val="ListParagraph"/>
+        <w:numPr>
+          <w:ilvl w:val="3"/>
+          <w:numId w:val="8"/>
+        </w:numPr>
+      </w:pPr>
+      <w:r>
+        <w:t>If bathroom_2 has no value assigned:</w:t>
+      </w:r>
+    </w:p>
+    <w:p>
+      <w:pPr>
+        <w:pStyle w:val="ListParagraph"/>
+        <w:numPr>
+          <w:ilvl w:val="4"/>
+          <w:numId w:val="8"/>
+        </w:numPr>
+      </w:pPr>
+      <w:r>
+        <w:t>Set bathroom_2 to 1</w:t>
+      </w:r>
+    </w:p>
+    <w:p>
+      <w:pPr>
+        <w:pStyle w:val="ListParagraph"/>
+        <w:numPr>
+          <w:ilvl w:val="2"/>
+          <w:numId w:val="8"/>
+        </w:numPr>
+      </w:pPr>
+      <w:r>
+        <w:t>If bathroom_2 is set to 2:</w:t>
+      </w:r>
+    </w:p>
+    <w:p>
+      <w:pPr>
+        <w:pStyle w:val="ListParagraph"/>
+        <w:numPr>
+          <w:ilvl w:val="3"/>
+          <w:numId w:val="8"/>
+        </w:numPr>
+      </w:pPr>
+      <w:r>
+        <w:t>Output ending 10</w:t>
+      </w:r>
+    </w:p>
+    <w:p>
+      <w:pPr>
+        <w:pStyle w:val="ListParagraph"/>
+        <w:numPr>
+          <w:ilvl w:val="3"/>
+          <w:numId w:val="8"/>
+        </w:numPr>
+      </w:pPr>
+      <w:r>
+        <w:t>Program ends</w:t>
+      </w:r>
+    </w:p>
+    <w:p>
+      <w:pPr>
+        <w:pStyle w:val="ListParagraph"/>
+        <w:numPr>
+          <w:ilvl w:val="2"/>
+          <w:numId w:val="8"/>
+        </w:numPr>
+      </w:pPr>
+      <w:r>
+        <w:t>If bathroom_2 is set to 1:</w:t>
+      </w:r>
+    </w:p>
+    <w:p>
+      <w:pPr>
+        <w:pStyle w:val="ListParagraph"/>
+        <w:numPr>
+          <w:ilvl w:val="3"/>
+          <w:numId w:val="8"/>
+        </w:numPr>
+      </w:pPr>
+      <w:r>
+        <w:t>Output ending 11</w:t>
+      </w:r>
+    </w:p>
+    <w:p>
+      <w:pPr>
+        <w:pStyle w:val="ListParagraph"/>
+        <w:numPr>
+          <w:ilvl w:val="3"/>
+          <w:numId w:val="8"/>
+        </w:numPr>
+      </w:pPr>
+      <w:r>
+        <w:t>Program ends</w:t>
+      </w:r>
+    </w:p>
     <w:sectPr>
       <w:pgSz w:w="12240" w:h="15840"/>
       <w:pgMar w:top="1440" w:right="1440" w:bottom="1440" w:left="1440" w:header="720" w:footer="720" w:gutter="0"/>
@@ -82,8 +1731,990 @@
 </w:document>
 </file>
 
+<file path=word/numbering.xml><?xml version="1.0" encoding="utf-8"?>
+<w:numbering xmlns:wpc="http://schemas.microsoft.com/office/word/2010/wordprocessingCanvas" xmlns:cx="http://schemas.microsoft.com/office/drawing/2014/chartex" xmlns:cx1="http://schemas.microsoft.com/office/drawing/2015/9/8/chartex" xmlns:cx2="http://schemas.microsoft.com/office/drawing/2015/10/21/chartex" xmlns:cx3="http://schemas.microsoft.com/office/drawing/2016/5/9/chartex" xmlns:cx4="http://schemas.microsoft.com/office/drawing/2016/5/10/chartex" xmlns:cx5="http://schemas.microsoft.com/office/drawing/2016/5/11/chartex" xmlns:cx6="http://schemas.microsoft.com/office/drawing/2016/5/12/chartex" xmlns:cx7="http://schemas.microsoft.com/office/drawing/2016/5/13/chartex" xmlns:cx8="http://schemas.microsoft.com/office/drawing/2016/5/14/chartex" xmlns:mc="http://schemas.openxmlformats.org/markup-compatibility/2006" xmlns:aink="http://schemas.microsoft.com/office/drawing/2016/ink" xmlns:am3d="http://schemas.microsoft.com/office/drawing/2017/model3d" xmlns:o="urn:schemas-microsoft-com:office:office" xmlns:oel="http://schemas.microsoft.com/office/2019/extlst" xmlns:r="http://schemas.openxmlformats.org/officeDocument/2006/relationships" xmlns:m="http://schemas.openxmlformats.org/officeDocument/2006/math" xmlns:v="urn:schemas-microsoft-com:vml" xmlns:wp14="http://schemas.microsoft.com/office/word/2010/wordprocessingDrawing" xmlns:wp="http://schemas.openxmlformats.org/drawingml/2006/wordprocessingDrawing" xmlns:w10="urn:schemas-microsoft-com:office:word" xmlns:w="http://schemas.openxmlformats.org/wordprocessingml/2006/main" xmlns:w14="http://schemas.microsoft.com/office/word/2010/wordml" xmlns:w15="http://schemas.microsoft.com/office/word/2012/wordml" xmlns:w16cex="http://schemas.microsoft.com/office/word/2018/wordml/cex" xmlns:w16cid="http://schemas.microsoft.com/office/word/2016/wordml/cid" xmlns:w16="http://schemas.microsoft.com/office/word/2018/wordml" xmlns:w16du="http://schemas.microsoft.com/office/word/2023/wordml/word16du" xmlns:w16sdtdh="http://schemas.microsoft.com/office/word/2020/wordml/sdtdatahash" xmlns:w16se="http://schemas.microsoft.com/office/word/2015/wordml/symex" xmlns:wpg="http://schemas.microsoft.com/office/word/2010/wordprocessingGroup" xmlns:wpi="http://schemas.microsoft.com/office/word/2010/wordprocessingInk" xmlns:wne="http://schemas.microsoft.com/office/word/2006/wordml" xmlns:wps="http://schemas.microsoft.com/office/word/2010/wordprocessingShape" mc:Ignorable="w14 w15 w16se w16cid w16 w16cex w16sdtdh w16du wp14">
+  <w:abstractNum w:abstractNumId="0" w15:restartNumberingAfterBreak="0">
+    <w:nsid w:val="01315064"/>
+    <w:multiLevelType w:val="hybridMultilevel"/>
+    <w:tmpl w:val="BEEAC248"/>
+    <w:lvl w:ilvl="0" w:tplc="04090001">
+      <w:start w:val="1"/>
+      <w:numFmt w:val="bullet"/>
+      <w:lvlText w:val=""/>
+      <w:lvlJc w:val="left"/>
+      <w:pPr>
+        <w:ind w:left="720" w:hanging="360"/>
+      </w:pPr>
+      <w:rPr>
+        <w:rFonts w:ascii="Symbol" w:hAnsi="Symbol" w:hint="default"/>
+      </w:rPr>
+    </w:lvl>
+    <w:lvl w:ilvl="1" w:tplc="04090003">
+      <w:start w:val="1"/>
+      <w:numFmt w:val="bullet"/>
+      <w:lvlText w:val="o"/>
+      <w:lvlJc w:val="left"/>
+      <w:pPr>
+        <w:ind w:left="1440" w:hanging="360"/>
+      </w:pPr>
+      <w:rPr>
+        <w:rFonts w:ascii="Courier New" w:hAnsi="Courier New" w:cs="Courier New" w:hint="default"/>
+      </w:rPr>
+    </w:lvl>
+    <w:lvl w:ilvl="2" w:tplc="04090005">
+      <w:start w:val="1"/>
+      <w:numFmt w:val="bullet"/>
+      <w:lvlText w:val=""/>
+      <w:lvlJc w:val="left"/>
+      <w:pPr>
+        <w:ind w:left="2160" w:hanging="360"/>
+      </w:pPr>
+      <w:rPr>
+        <w:rFonts w:ascii="Wingdings" w:hAnsi="Wingdings" w:hint="default"/>
+      </w:rPr>
+    </w:lvl>
+    <w:lvl w:ilvl="3" w:tplc="04090001">
+      <w:start w:val="1"/>
+      <w:numFmt w:val="bullet"/>
+      <w:lvlText w:val=""/>
+      <w:lvlJc w:val="left"/>
+      <w:pPr>
+        <w:ind w:left="2880" w:hanging="360"/>
+      </w:pPr>
+      <w:rPr>
+        <w:rFonts w:ascii="Symbol" w:hAnsi="Symbol" w:hint="default"/>
+      </w:rPr>
+    </w:lvl>
+    <w:lvl w:ilvl="4" w:tplc="04090003">
+      <w:start w:val="1"/>
+      <w:numFmt w:val="bullet"/>
+      <w:lvlText w:val="o"/>
+      <w:lvlJc w:val="left"/>
+      <w:pPr>
+        <w:ind w:left="3600" w:hanging="360"/>
+      </w:pPr>
+      <w:rPr>
+        <w:rFonts w:ascii="Courier New" w:hAnsi="Courier New" w:cs="Courier New" w:hint="default"/>
+      </w:rPr>
+    </w:lvl>
+    <w:lvl w:ilvl="5" w:tplc="04090005" w:tentative="1">
+      <w:start w:val="1"/>
+      <w:numFmt w:val="bullet"/>
+      <w:lvlText w:val=""/>
+      <w:lvlJc w:val="left"/>
+      <w:pPr>
+        <w:ind w:left="4320" w:hanging="360"/>
+      </w:pPr>
+      <w:rPr>
+        <w:rFonts w:ascii="Wingdings" w:hAnsi="Wingdings" w:hint="default"/>
+      </w:rPr>
+    </w:lvl>
+    <w:lvl w:ilvl="6" w:tplc="04090001" w:tentative="1">
+      <w:start w:val="1"/>
+      <w:numFmt w:val="bullet"/>
+      <w:lvlText w:val=""/>
+      <w:lvlJc w:val="left"/>
+      <w:pPr>
+        <w:ind w:left="5040" w:hanging="360"/>
+      </w:pPr>
+      <w:rPr>
+        <w:rFonts w:ascii="Symbol" w:hAnsi="Symbol" w:hint="default"/>
+      </w:rPr>
+    </w:lvl>
+    <w:lvl w:ilvl="7" w:tplc="04090003" w:tentative="1">
+      <w:start w:val="1"/>
+      <w:numFmt w:val="bullet"/>
+      <w:lvlText w:val="o"/>
+      <w:lvlJc w:val="left"/>
+      <w:pPr>
+        <w:ind w:left="5760" w:hanging="360"/>
+      </w:pPr>
+      <w:rPr>
+        <w:rFonts w:ascii="Courier New" w:hAnsi="Courier New" w:cs="Courier New" w:hint="default"/>
+      </w:rPr>
+    </w:lvl>
+    <w:lvl w:ilvl="8" w:tplc="04090005" w:tentative="1">
+      <w:start w:val="1"/>
+      <w:numFmt w:val="bullet"/>
+      <w:lvlText w:val=""/>
+      <w:lvlJc w:val="left"/>
+      <w:pPr>
+        <w:ind w:left="6480" w:hanging="360"/>
+      </w:pPr>
+      <w:rPr>
+        <w:rFonts w:ascii="Wingdings" w:hAnsi="Wingdings" w:hint="default"/>
+      </w:rPr>
+    </w:lvl>
+  </w:abstractNum>
+  <w:abstractNum w:abstractNumId="1" w15:restartNumberingAfterBreak="0">
+    <w:nsid w:val="0BBE26A3"/>
+    <w:multiLevelType w:val="hybridMultilevel"/>
+    <w:tmpl w:val="E46CC8BC"/>
+    <w:lvl w:ilvl="0" w:tplc="0409000F">
+      <w:start w:val="1"/>
+      <w:numFmt w:val="decimal"/>
+      <w:lvlText w:val="%1."/>
+      <w:lvlJc w:val="left"/>
+      <w:pPr>
+        <w:ind w:left="720" w:hanging="360"/>
+      </w:pPr>
+      <w:rPr>
+        <w:rFonts w:hint="default"/>
+      </w:rPr>
+    </w:lvl>
+    <w:lvl w:ilvl="1" w:tplc="FFFFFFFF">
+      <w:start w:val="1"/>
+      <w:numFmt w:val="bullet"/>
+      <w:lvlText w:val="o"/>
+      <w:lvlJc w:val="left"/>
+      <w:pPr>
+        <w:ind w:left="1440" w:hanging="360"/>
+      </w:pPr>
+      <w:rPr>
+        <w:rFonts w:ascii="Courier New" w:hAnsi="Courier New" w:cs="Courier New" w:hint="default"/>
+      </w:rPr>
+    </w:lvl>
+    <w:lvl w:ilvl="2" w:tplc="FFFFFFFF">
+      <w:start w:val="1"/>
+      <w:numFmt w:val="bullet"/>
+      <w:lvlText w:val=""/>
+      <w:lvlJc w:val="left"/>
+      <w:pPr>
+        <w:ind w:left="2160" w:hanging="360"/>
+      </w:pPr>
+      <w:rPr>
+        <w:rFonts w:ascii="Wingdings" w:hAnsi="Wingdings" w:hint="default"/>
+      </w:rPr>
+    </w:lvl>
+    <w:lvl w:ilvl="3" w:tplc="FFFFFFFF" w:tentative="1">
+      <w:start w:val="1"/>
+      <w:numFmt w:val="bullet"/>
+      <w:lvlText w:val=""/>
+      <w:lvlJc w:val="left"/>
+      <w:pPr>
+        <w:ind w:left="2880" w:hanging="360"/>
+      </w:pPr>
+      <w:rPr>
+        <w:rFonts w:ascii="Symbol" w:hAnsi="Symbol" w:hint="default"/>
+      </w:rPr>
+    </w:lvl>
+    <w:lvl w:ilvl="4" w:tplc="FFFFFFFF" w:tentative="1">
+      <w:start w:val="1"/>
+      <w:numFmt w:val="bullet"/>
+      <w:lvlText w:val="o"/>
+      <w:lvlJc w:val="left"/>
+      <w:pPr>
+        <w:ind w:left="3600" w:hanging="360"/>
+      </w:pPr>
+      <w:rPr>
+        <w:rFonts w:ascii="Courier New" w:hAnsi="Courier New" w:cs="Courier New" w:hint="default"/>
+      </w:rPr>
+    </w:lvl>
+    <w:lvl w:ilvl="5" w:tplc="FFFFFFFF" w:tentative="1">
+      <w:start w:val="1"/>
+      <w:numFmt w:val="bullet"/>
+      <w:lvlText w:val=""/>
+      <w:lvlJc w:val="left"/>
+      <w:pPr>
+        <w:ind w:left="4320" w:hanging="360"/>
+      </w:pPr>
+      <w:rPr>
+        <w:rFonts w:ascii="Wingdings" w:hAnsi="Wingdings" w:hint="default"/>
+      </w:rPr>
+    </w:lvl>
+    <w:lvl w:ilvl="6" w:tplc="FFFFFFFF" w:tentative="1">
+      <w:start w:val="1"/>
+      <w:numFmt w:val="bullet"/>
+      <w:lvlText w:val=""/>
+      <w:lvlJc w:val="left"/>
+      <w:pPr>
+        <w:ind w:left="5040" w:hanging="360"/>
+      </w:pPr>
+      <w:rPr>
+        <w:rFonts w:ascii="Symbol" w:hAnsi="Symbol" w:hint="default"/>
+      </w:rPr>
+    </w:lvl>
+    <w:lvl w:ilvl="7" w:tplc="FFFFFFFF" w:tentative="1">
+      <w:start w:val="1"/>
+      <w:numFmt w:val="bullet"/>
+      <w:lvlText w:val="o"/>
+      <w:lvlJc w:val="left"/>
+      <w:pPr>
+        <w:ind w:left="5760" w:hanging="360"/>
+      </w:pPr>
+      <w:rPr>
+        <w:rFonts w:ascii="Courier New" w:hAnsi="Courier New" w:cs="Courier New" w:hint="default"/>
+      </w:rPr>
+    </w:lvl>
+    <w:lvl w:ilvl="8" w:tplc="FFFFFFFF" w:tentative="1">
+      <w:start w:val="1"/>
+      <w:numFmt w:val="bullet"/>
+      <w:lvlText w:val=""/>
+      <w:lvlJc w:val="left"/>
+      <w:pPr>
+        <w:ind w:left="6480" w:hanging="360"/>
+      </w:pPr>
+      <w:rPr>
+        <w:rFonts w:ascii="Wingdings" w:hAnsi="Wingdings" w:hint="default"/>
+      </w:rPr>
+    </w:lvl>
+  </w:abstractNum>
+  <w:abstractNum w:abstractNumId="2" w15:restartNumberingAfterBreak="0">
+    <w:nsid w:val="0C206B6D"/>
+    <w:multiLevelType w:val="hybridMultilevel"/>
+    <w:tmpl w:val="EFA2C0E8"/>
+    <w:lvl w:ilvl="0" w:tplc="0409000F">
+      <w:start w:val="1"/>
+      <w:numFmt w:val="decimal"/>
+      <w:lvlText w:val="%1."/>
+      <w:lvlJc w:val="left"/>
+      <w:pPr>
+        <w:ind w:left="720" w:hanging="360"/>
+      </w:pPr>
+    </w:lvl>
+    <w:lvl w:ilvl="1" w:tplc="04090019">
+      <w:start w:val="1"/>
+      <w:numFmt w:val="lowerLetter"/>
+      <w:lvlText w:val="%2."/>
+      <w:lvlJc w:val="left"/>
+      <w:pPr>
+        <w:ind w:left="1440" w:hanging="360"/>
+      </w:pPr>
+    </w:lvl>
+    <w:lvl w:ilvl="2" w:tplc="0409001B">
+      <w:start w:val="1"/>
+      <w:numFmt w:val="lowerRoman"/>
+      <w:lvlText w:val="%3."/>
+      <w:lvlJc w:val="right"/>
+      <w:pPr>
+        <w:ind w:left="2160" w:hanging="180"/>
+      </w:pPr>
+    </w:lvl>
+    <w:lvl w:ilvl="3" w:tplc="0409000F">
+      <w:start w:val="1"/>
+      <w:numFmt w:val="decimal"/>
+      <w:lvlText w:val="%4."/>
+      <w:lvlJc w:val="left"/>
+      <w:pPr>
+        <w:ind w:left="2880" w:hanging="360"/>
+      </w:pPr>
+    </w:lvl>
+    <w:lvl w:ilvl="4" w:tplc="04090019">
+      <w:start w:val="1"/>
+      <w:numFmt w:val="lowerLetter"/>
+      <w:lvlText w:val="%5."/>
+      <w:lvlJc w:val="left"/>
+      <w:pPr>
+        <w:ind w:left="3600" w:hanging="360"/>
+      </w:pPr>
+    </w:lvl>
+    <w:lvl w:ilvl="5" w:tplc="0409001B" w:tentative="1">
+      <w:start w:val="1"/>
+      <w:numFmt w:val="lowerRoman"/>
+      <w:lvlText w:val="%6."/>
+      <w:lvlJc w:val="right"/>
+      <w:pPr>
+        <w:ind w:left="4320" w:hanging="180"/>
+      </w:pPr>
+    </w:lvl>
+    <w:lvl w:ilvl="6" w:tplc="0409000F" w:tentative="1">
+      <w:start w:val="1"/>
+      <w:numFmt w:val="decimal"/>
+      <w:lvlText w:val="%7."/>
+      <w:lvlJc w:val="left"/>
+      <w:pPr>
+        <w:ind w:left="5040" w:hanging="360"/>
+      </w:pPr>
+    </w:lvl>
+    <w:lvl w:ilvl="7" w:tplc="04090019" w:tentative="1">
+      <w:start w:val="1"/>
+      <w:numFmt w:val="lowerLetter"/>
+      <w:lvlText w:val="%8."/>
+      <w:lvlJc w:val="left"/>
+      <w:pPr>
+        <w:ind w:left="5760" w:hanging="360"/>
+      </w:pPr>
+    </w:lvl>
+    <w:lvl w:ilvl="8" w:tplc="0409001B" w:tentative="1">
+      <w:start w:val="1"/>
+      <w:numFmt w:val="lowerRoman"/>
+      <w:lvlText w:val="%9."/>
+      <w:lvlJc w:val="right"/>
+      <w:pPr>
+        <w:ind w:left="6480" w:hanging="180"/>
+      </w:pPr>
+    </w:lvl>
+  </w:abstractNum>
+  <w:abstractNum w:abstractNumId="3" w15:restartNumberingAfterBreak="0">
+    <w:nsid w:val="27663411"/>
+    <w:multiLevelType w:val="hybridMultilevel"/>
+    <w:tmpl w:val="5B1A69E6"/>
+    <w:lvl w:ilvl="0" w:tplc="0409000F">
+      <w:start w:val="1"/>
+      <w:numFmt w:val="decimal"/>
+      <w:lvlText w:val="%1."/>
+      <w:lvlJc w:val="left"/>
+      <w:pPr>
+        <w:ind w:left="720" w:hanging="360"/>
+      </w:pPr>
+    </w:lvl>
+    <w:lvl w:ilvl="1" w:tplc="04090019">
+      <w:start w:val="1"/>
+      <w:numFmt w:val="lowerLetter"/>
+      <w:lvlText w:val="%2."/>
+      <w:lvlJc w:val="left"/>
+      <w:pPr>
+        <w:ind w:left="1440" w:hanging="360"/>
+      </w:pPr>
+    </w:lvl>
+    <w:lvl w:ilvl="2" w:tplc="0409001B">
+      <w:start w:val="1"/>
+      <w:numFmt w:val="lowerRoman"/>
+      <w:lvlText w:val="%3."/>
+      <w:lvlJc w:val="right"/>
+      <w:pPr>
+        <w:ind w:left="2160" w:hanging="180"/>
+      </w:pPr>
+    </w:lvl>
+    <w:lvl w:ilvl="3" w:tplc="0409000F" w:tentative="1">
+      <w:start w:val="1"/>
+      <w:numFmt w:val="decimal"/>
+      <w:lvlText w:val="%4."/>
+      <w:lvlJc w:val="left"/>
+      <w:pPr>
+        <w:ind w:left="2880" w:hanging="360"/>
+      </w:pPr>
+    </w:lvl>
+    <w:lvl w:ilvl="4" w:tplc="04090019" w:tentative="1">
+      <w:start w:val="1"/>
+      <w:numFmt w:val="lowerLetter"/>
+      <w:lvlText w:val="%5."/>
+      <w:lvlJc w:val="left"/>
+      <w:pPr>
+        <w:ind w:left="3600" w:hanging="360"/>
+      </w:pPr>
+    </w:lvl>
+    <w:lvl w:ilvl="5" w:tplc="0409001B" w:tentative="1">
+      <w:start w:val="1"/>
+      <w:numFmt w:val="lowerRoman"/>
+      <w:lvlText w:val="%6."/>
+      <w:lvlJc w:val="right"/>
+      <w:pPr>
+        <w:ind w:left="4320" w:hanging="180"/>
+      </w:pPr>
+    </w:lvl>
+    <w:lvl w:ilvl="6" w:tplc="0409000F" w:tentative="1">
+      <w:start w:val="1"/>
+      <w:numFmt w:val="decimal"/>
+      <w:lvlText w:val="%7."/>
+      <w:lvlJc w:val="left"/>
+      <w:pPr>
+        <w:ind w:left="5040" w:hanging="360"/>
+      </w:pPr>
+    </w:lvl>
+    <w:lvl w:ilvl="7" w:tplc="04090019" w:tentative="1">
+      <w:start w:val="1"/>
+      <w:numFmt w:val="lowerLetter"/>
+      <w:lvlText w:val="%8."/>
+      <w:lvlJc w:val="left"/>
+      <w:pPr>
+        <w:ind w:left="5760" w:hanging="360"/>
+      </w:pPr>
+    </w:lvl>
+    <w:lvl w:ilvl="8" w:tplc="0409001B" w:tentative="1">
+      <w:start w:val="1"/>
+      <w:numFmt w:val="lowerRoman"/>
+      <w:lvlText w:val="%9."/>
+      <w:lvlJc w:val="right"/>
+      <w:pPr>
+        <w:ind w:left="6480" w:hanging="180"/>
+      </w:pPr>
+    </w:lvl>
+  </w:abstractNum>
+  <w:abstractNum w:abstractNumId="4" w15:restartNumberingAfterBreak="0">
+    <w:nsid w:val="2C0873D1"/>
+    <w:multiLevelType w:val="hybridMultilevel"/>
+    <w:tmpl w:val="CBE24448"/>
+    <w:lvl w:ilvl="0" w:tplc="04090001">
+      <w:start w:val="1"/>
+      <w:numFmt w:val="bullet"/>
+      <w:lvlText w:val=""/>
+      <w:lvlJc w:val="left"/>
+      <w:pPr>
+        <w:ind w:left="720" w:hanging="360"/>
+      </w:pPr>
+      <w:rPr>
+        <w:rFonts w:ascii="Symbol" w:hAnsi="Symbol" w:hint="default"/>
+      </w:rPr>
+    </w:lvl>
+    <w:lvl w:ilvl="1" w:tplc="04090003" w:tentative="1">
+      <w:start w:val="1"/>
+      <w:numFmt w:val="bullet"/>
+      <w:lvlText w:val="o"/>
+      <w:lvlJc w:val="left"/>
+      <w:pPr>
+        <w:ind w:left="1440" w:hanging="360"/>
+      </w:pPr>
+      <w:rPr>
+        <w:rFonts w:ascii="Courier New" w:hAnsi="Courier New" w:cs="Courier New" w:hint="default"/>
+      </w:rPr>
+    </w:lvl>
+    <w:lvl w:ilvl="2" w:tplc="04090005" w:tentative="1">
+      <w:start w:val="1"/>
+      <w:numFmt w:val="bullet"/>
+      <w:lvlText w:val=""/>
+      <w:lvlJc w:val="left"/>
+      <w:pPr>
+        <w:ind w:left="2160" w:hanging="360"/>
+      </w:pPr>
+      <w:rPr>
+        <w:rFonts w:ascii="Wingdings" w:hAnsi="Wingdings" w:hint="default"/>
+      </w:rPr>
+    </w:lvl>
+    <w:lvl w:ilvl="3" w:tplc="04090001" w:tentative="1">
+      <w:start w:val="1"/>
+      <w:numFmt w:val="bullet"/>
+      <w:lvlText w:val=""/>
+      <w:lvlJc w:val="left"/>
+      <w:pPr>
+        <w:ind w:left="2880" w:hanging="360"/>
+      </w:pPr>
+      <w:rPr>
+        <w:rFonts w:ascii="Symbol" w:hAnsi="Symbol" w:hint="default"/>
+      </w:rPr>
+    </w:lvl>
+    <w:lvl w:ilvl="4" w:tplc="04090003" w:tentative="1">
+      <w:start w:val="1"/>
+      <w:numFmt w:val="bullet"/>
+      <w:lvlText w:val="o"/>
+      <w:lvlJc w:val="left"/>
+      <w:pPr>
+        <w:ind w:left="3600" w:hanging="360"/>
+      </w:pPr>
+      <w:rPr>
+        <w:rFonts w:ascii="Courier New" w:hAnsi="Courier New" w:cs="Courier New" w:hint="default"/>
+      </w:rPr>
+    </w:lvl>
+    <w:lvl w:ilvl="5" w:tplc="04090005" w:tentative="1">
+      <w:start w:val="1"/>
+      <w:numFmt w:val="bullet"/>
+      <w:lvlText w:val=""/>
+      <w:lvlJc w:val="left"/>
+      <w:pPr>
+        <w:ind w:left="4320" w:hanging="360"/>
+      </w:pPr>
+      <w:rPr>
+        <w:rFonts w:ascii="Wingdings" w:hAnsi="Wingdings" w:hint="default"/>
+      </w:rPr>
+    </w:lvl>
+    <w:lvl w:ilvl="6" w:tplc="04090001" w:tentative="1">
+      <w:start w:val="1"/>
+      <w:numFmt w:val="bullet"/>
+      <w:lvlText w:val=""/>
+      <w:lvlJc w:val="left"/>
+      <w:pPr>
+        <w:ind w:left="5040" w:hanging="360"/>
+      </w:pPr>
+      <w:rPr>
+        <w:rFonts w:ascii="Symbol" w:hAnsi="Symbol" w:hint="default"/>
+      </w:rPr>
+    </w:lvl>
+    <w:lvl w:ilvl="7" w:tplc="04090003" w:tentative="1">
+      <w:start w:val="1"/>
+      <w:numFmt w:val="bullet"/>
+      <w:lvlText w:val="o"/>
+      <w:lvlJc w:val="left"/>
+      <w:pPr>
+        <w:ind w:left="5760" w:hanging="360"/>
+      </w:pPr>
+      <w:rPr>
+        <w:rFonts w:ascii="Courier New" w:hAnsi="Courier New" w:cs="Courier New" w:hint="default"/>
+      </w:rPr>
+    </w:lvl>
+    <w:lvl w:ilvl="8" w:tplc="04090005" w:tentative="1">
+      <w:start w:val="1"/>
+      <w:numFmt w:val="bullet"/>
+      <w:lvlText w:val=""/>
+      <w:lvlJc w:val="left"/>
+      <w:pPr>
+        <w:ind w:left="6480" w:hanging="360"/>
+      </w:pPr>
+      <w:rPr>
+        <w:rFonts w:ascii="Wingdings" w:hAnsi="Wingdings" w:hint="default"/>
+      </w:rPr>
+    </w:lvl>
+  </w:abstractNum>
+  <w:abstractNum w:abstractNumId="5" w15:restartNumberingAfterBreak="0">
+    <w:nsid w:val="3905470F"/>
+    <w:multiLevelType w:val="hybridMultilevel"/>
+    <w:tmpl w:val="8FCE7942"/>
+    <w:lvl w:ilvl="0" w:tplc="0409000F">
+      <w:start w:val="1"/>
+      <w:numFmt w:val="decimal"/>
+      <w:lvlText w:val="%1."/>
+      <w:lvlJc w:val="left"/>
+      <w:pPr>
+        <w:ind w:left="720" w:hanging="360"/>
+      </w:pPr>
+    </w:lvl>
+    <w:lvl w:ilvl="1" w:tplc="04090019">
+      <w:start w:val="1"/>
+      <w:numFmt w:val="lowerLetter"/>
+      <w:lvlText w:val="%2."/>
+      <w:lvlJc w:val="left"/>
+      <w:pPr>
+        <w:ind w:left="1440" w:hanging="360"/>
+      </w:pPr>
+    </w:lvl>
+    <w:lvl w:ilvl="2" w:tplc="0409001B">
+      <w:start w:val="1"/>
+      <w:numFmt w:val="lowerRoman"/>
+      <w:lvlText w:val="%3."/>
+      <w:lvlJc w:val="right"/>
+      <w:pPr>
+        <w:ind w:left="2160" w:hanging="180"/>
+      </w:pPr>
+    </w:lvl>
+    <w:lvl w:ilvl="3" w:tplc="0409000F">
+      <w:start w:val="1"/>
+      <w:numFmt w:val="decimal"/>
+      <w:lvlText w:val="%4."/>
+      <w:lvlJc w:val="left"/>
+      <w:pPr>
+        <w:ind w:left="2880" w:hanging="360"/>
+      </w:pPr>
+    </w:lvl>
+    <w:lvl w:ilvl="4" w:tplc="04090019">
+      <w:start w:val="1"/>
+      <w:numFmt w:val="lowerLetter"/>
+      <w:lvlText w:val="%5."/>
+      <w:lvlJc w:val="left"/>
+      <w:pPr>
+        <w:ind w:left="3600" w:hanging="360"/>
+      </w:pPr>
+    </w:lvl>
+    <w:lvl w:ilvl="5" w:tplc="0409001B" w:tentative="1">
+      <w:start w:val="1"/>
+      <w:numFmt w:val="lowerRoman"/>
+      <w:lvlText w:val="%6."/>
+      <w:lvlJc w:val="right"/>
+      <w:pPr>
+        <w:ind w:left="4320" w:hanging="180"/>
+      </w:pPr>
+    </w:lvl>
+    <w:lvl w:ilvl="6" w:tplc="0409000F" w:tentative="1">
+      <w:start w:val="1"/>
+      <w:numFmt w:val="decimal"/>
+      <w:lvlText w:val="%7."/>
+      <w:lvlJc w:val="left"/>
+      <w:pPr>
+        <w:ind w:left="5040" w:hanging="360"/>
+      </w:pPr>
+    </w:lvl>
+    <w:lvl w:ilvl="7" w:tplc="04090019" w:tentative="1">
+      <w:start w:val="1"/>
+      <w:numFmt w:val="lowerLetter"/>
+      <w:lvlText w:val="%8."/>
+      <w:lvlJc w:val="left"/>
+      <w:pPr>
+        <w:ind w:left="5760" w:hanging="360"/>
+      </w:pPr>
+    </w:lvl>
+    <w:lvl w:ilvl="8" w:tplc="0409001B" w:tentative="1">
+      <w:start w:val="1"/>
+      <w:numFmt w:val="lowerRoman"/>
+      <w:lvlText w:val="%9."/>
+      <w:lvlJc w:val="right"/>
+      <w:pPr>
+        <w:ind w:left="6480" w:hanging="180"/>
+      </w:pPr>
+    </w:lvl>
+  </w:abstractNum>
+  <w:abstractNum w:abstractNumId="6" w15:restartNumberingAfterBreak="0">
+    <w:nsid w:val="3D87376E"/>
+    <w:multiLevelType w:val="hybridMultilevel"/>
+    <w:tmpl w:val="84CAE30E"/>
+    <w:lvl w:ilvl="0" w:tplc="0409000F">
+      <w:start w:val="1"/>
+      <w:numFmt w:val="decimal"/>
+      <w:lvlText w:val="%1."/>
+      <w:lvlJc w:val="left"/>
+      <w:pPr>
+        <w:ind w:left="720" w:hanging="360"/>
+      </w:pPr>
+    </w:lvl>
+    <w:lvl w:ilvl="1" w:tplc="04090019">
+      <w:start w:val="1"/>
+      <w:numFmt w:val="lowerLetter"/>
+      <w:lvlText w:val="%2."/>
+      <w:lvlJc w:val="left"/>
+      <w:pPr>
+        <w:ind w:left="1440" w:hanging="360"/>
+      </w:pPr>
+    </w:lvl>
+    <w:lvl w:ilvl="2" w:tplc="0409001B">
+      <w:start w:val="1"/>
+      <w:numFmt w:val="lowerRoman"/>
+      <w:lvlText w:val="%3."/>
+      <w:lvlJc w:val="right"/>
+      <w:pPr>
+        <w:ind w:left="2160" w:hanging="180"/>
+      </w:pPr>
+    </w:lvl>
+    <w:lvl w:ilvl="3" w:tplc="0409000F">
+      <w:start w:val="1"/>
+      <w:numFmt w:val="decimal"/>
+      <w:lvlText w:val="%4."/>
+      <w:lvlJc w:val="left"/>
+      <w:pPr>
+        <w:ind w:left="2880" w:hanging="360"/>
+      </w:pPr>
+    </w:lvl>
+    <w:lvl w:ilvl="4" w:tplc="04090019">
+      <w:start w:val="1"/>
+      <w:numFmt w:val="lowerLetter"/>
+      <w:lvlText w:val="%5."/>
+      <w:lvlJc w:val="left"/>
+      <w:pPr>
+        <w:ind w:left="3600" w:hanging="360"/>
+      </w:pPr>
+    </w:lvl>
+    <w:lvl w:ilvl="5" w:tplc="0409001B" w:tentative="1">
+      <w:start w:val="1"/>
+      <w:numFmt w:val="lowerRoman"/>
+      <w:lvlText w:val="%6."/>
+      <w:lvlJc w:val="right"/>
+      <w:pPr>
+        <w:ind w:left="4320" w:hanging="180"/>
+      </w:pPr>
+    </w:lvl>
+    <w:lvl w:ilvl="6" w:tplc="0409000F" w:tentative="1">
+      <w:start w:val="1"/>
+      <w:numFmt w:val="decimal"/>
+      <w:lvlText w:val="%7."/>
+      <w:lvlJc w:val="left"/>
+      <w:pPr>
+        <w:ind w:left="5040" w:hanging="360"/>
+      </w:pPr>
+    </w:lvl>
+    <w:lvl w:ilvl="7" w:tplc="04090019" w:tentative="1">
+      <w:start w:val="1"/>
+      <w:numFmt w:val="lowerLetter"/>
+      <w:lvlText w:val="%8."/>
+      <w:lvlJc w:val="left"/>
+      <w:pPr>
+        <w:ind w:left="5760" w:hanging="360"/>
+      </w:pPr>
+    </w:lvl>
+    <w:lvl w:ilvl="8" w:tplc="0409001B" w:tentative="1">
+      <w:start w:val="1"/>
+      <w:numFmt w:val="lowerRoman"/>
+      <w:lvlText w:val="%9."/>
+      <w:lvlJc w:val="right"/>
+      <w:pPr>
+        <w:ind w:left="6480" w:hanging="180"/>
+      </w:pPr>
+    </w:lvl>
+  </w:abstractNum>
+  <w:abstractNum w:abstractNumId="7" w15:restartNumberingAfterBreak="0">
+    <w:nsid w:val="4545318F"/>
+    <w:multiLevelType w:val="hybridMultilevel"/>
+    <w:tmpl w:val="EBF82E3E"/>
+    <w:lvl w:ilvl="0" w:tplc="0409000F">
+      <w:start w:val="1"/>
+      <w:numFmt w:val="decimal"/>
+      <w:lvlText w:val="%1."/>
+      <w:lvlJc w:val="left"/>
+      <w:pPr>
+        <w:ind w:left="720" w:hanging="360"/>
+      </w:pPr>
+      <w:rPr>
+        <w:rFonts w:hint="default"/>
+      </w:rPr>
+    </w:lvl>
+    <w:lvl w:ilvl="1" w:tplc="04090019">
+      <w:start w:val="1"/>
+      <w:numFmt w:val="lowerLetter"/>
+      <w:lvlText w:val="%2."/>
+      <w:lvlJc w:val="left"/>
+      <w:pPr>
+        <w:ind w:left="1440" w:hanging="360"/>
+      </w:pPr>
+    </w:lvl>
+    <w:lvl w:ilvl="2" w:tplc="0409001B">
+      <w:start w:val="1"/>
+      <w:numFmt w:val="lowerRoman"/>
+      <w:lvlText w:val="%3."/>
+      <w:lvlJc w:val="right"/>
+      <w:pPr>
+        <w:ind w:left="2160" w:hanging="180"/>
+      </w:pPr>
+    </w:lvl>
+    <w:lvl w:ilvl="3" w:tplc="0409000F">
+      <w:start w:val="1"/>
+      <w:numFmt w:val="decimal"/>
+      <w:lvlText w:val="%4."/>
+      <w:lvlJc w:val="left"/>
+      <w:pPr>
+        <w:ind w:left="2880" w:hanging="360"/>
+      </w:pPr>
+    </w:lvl>
+    <w:lvl w:ilvl="4" w:tplc="04090019">
+      <w:start w:val="1"/>
+      <w:numFmt w:val="lowerLetter"/>
+      <w:lvlText w:val="%5."/>
+      <w:lvlJc w:val="left"/>
+      <w:pPr>
+        <w:ind w:left="3600" w:hanging="360"/>
+      </w:pPr>
+    </w:lvl>
+    <w:lvl w:ilvl="5" w:tplc="0409001B">
+      <w:start w:val="1"/>
+      <w:numFmt w:val="lowerRoman"/>
+      <w:lvlText w:val="%6."/>
+      <w:lvlJc w:val="right"/>
+      <w:pPr>
+        <w:ind w:left="4320" w:hanging="180"/>
+      </w:pPr>
+    </w:lvl>
+    <w:lvl w:ilvl="6" w:tplc="0409000F" w:tentative="1">
+      <w:start w:val="1"/>
+      <w:numFmt w:val="decimal"/>
+      <w:lvlText w:val="%7."/>
+      <w:lvlJc w:val="left"/>
+      <w:pPr>
+        <w:ind w:left="5040" w:hanging="360"/>
+      </w:pPr>
+    </w:lvl>
+    <w:lvl w:ilvl="7" w:tplc="04090019" w:tentative="1">
+      <w:start w:val="1"/>
+      <w:numFmt w:val="lowerLetter"/>
+      <w:lvlText w:val="%8."/>
+      <w:lvlJc w:val="left"/>
+      <w:pPr>
+        <w:ind w:left="5760" w:hanging="360"/>
+      </w:pPr>
+    </w:lvl>
+    <w:lvl w:ilvl="8" w:tplc="0409001B" w:tentative="1">
+      <w:start w:val="1"/>
+      <w:numFmt w:val="lowerRoman"/>
+      <w:lvlText w:val="%9."/>
+      <w:lvlJc w:val="right"/>
+      <w:pPr>
+        <w:ind w:left="6480" w:hanging="180"/>
+      </w:pPr>
+    </w:lvl>
+  </w:abstractNum>
+  <w:abstractNum w:abstractNumId="8" w15:restartNumberingAfterBreak="0">
+    <w:nsid w:val="6A946AE7"/>
+    <w:multiLevelType w:val="hybridMultilevel"/>
+    <w:tmpl w:val="FC1A29D8"/>
+    <w:lvl w:ilvl="0" w:tplc="0409000F">
+      <w:start w:val="1"/>
+      <w:numFmt w:val="decimal"/>
+      <w:lvlText w:val="%1."/>
+      <w:lvlJc w:val="left"/>
+      <w:pPr>
+        <w:ind w:left="720" w:hanging="360"/>
+      </w:pPr>
+      <w:rPr>
+        <w:rFonts w:hint="default"/>
+      </w:rPr>
+    </w:lvl>
+    <w:lvl w:ilvl="1" w:tplc="04090019">
+      <w:start w:val="1"/>
+      <w:numFmt w:val="lowerLetter"/>
+      <w:lvlText w:val="%2."/>
+      <w:lvlJc w:val="left"/>
+      <w:pPr>
+        <w:ind w:left="1440" w:hanging="360"/>
+      </w:pPr>
+    </w:lvl>
+    <w:lvl w:ilvl="2" w:tplc="0409001B">
+      <w:start w:val="1"/>
+      <w:numFmt w:val="lowerRoman"/>
+      <w:lvlText w:val="%3."/>
+      <w:lvlJc w:val="right"/>
+      <w:pPr>
+        <w:ind w:left="2160" w:hanging="180"/>
+      </w:pPr>
+    </w:lvl>
+    <w:lvl w:ilvl="3" w:tplc="0409000F">
+      <w:start w:val="1"/>
+      <w:numFmt w:val="decimal"/>
+      <w:lvlText w:val="%4."/>
+      <w:lvlJc w:val="left"/>
+      <w:pPr>
+        <w:ind w:left="2880" w:hanging="360"/>
+      </w:pPr>
+    </w:lvl>
+    <w:lvl w:ilvl="4" w:tplc="04090019">
+      <w:start w:val="1"/>
+      <w:numFmt w:val="lowerLetter"/>
+      <w:lvlText w:val="%5."/>
+      <w:lvlJc w:val="left"/>
+      <w:pPr>
+        <w:ind w:left="3600" w:hanging="360"/>
+      </w:pPr>
+    </w:lvl>
+    <w:lvl w:ilvl="5" w:tplc="0409001B">
+      <w:start w:val="1"/>
+      <w:numFmt w:val="lowerRoman"/>
+      <w:lvlText w:val="%6."/>
+      <w:lvlJc w:val="right"/>
+      <w:pPr>
+        <w:ind w:left="4320" w:hanging="180"/>
+      </w:pPr>
+    </w:lvl>
+    <w:lvl w:ilvl="6" w:tplc="0409000F" w:tentative="1">
+      <w:start w:val="1"/>
+      <w:numFmt w:val="decimal"/>
+      <w:lvlText w:val="%7."/>
+      <w:lvlJc w:val="left"/>
+      <w:pPr>
+        <w:ind w:left="5040" w:hanging="360"/>
+      </w:pPr>
+    </w:lvl>
+    <w:lvl w:ilvl="7" w:tplc="04090019" w:tentative="1">
+      <w:start w:val="1"/>
+      <w:numFmt w:val="lowerLetter"/>
+      <w:lvlText w:val="%8."/>
+      <w:lvlJc w:val="left"/>
+      <w:pPr>
+        <w:ind w:left="5760" w:hanging="360"/>
+      </w:pPr>
+    </w:lvl>
+    <w:lvl w:ilvl="8" w:tplc="0409001B" w:tentative="1">
+      <w:start w:val="1"/>
+      <w:numFmt w:val="lowerRoman"/>
+      <w:lvlText w:val="%9."/>
+      <w:lvlJc w:val="right"/>
+      <w:pPr>
+        <w:ind w:left="6480" w:hanging="180"/>
+      </w:pPr>
+    </w:lvl>
+  </w:abstractNum>
+  <w:abstractNum w:abstractNumId="9" w15:restartNumberingAfterBreak="0">
+    <w:nsid w:val="7E7767BD"/>
+    <w:multiLevelType w:val="hybridMultilevel"/>
+    <w:tmpl w:val="28D0215C"/>
+    <w:lvl w:ilvl="0" w:tplc="0409000F">
+      <w:start w:val="1"/>
+      <w:numFmt w:val="decimal"/>
+      <w:lvlText w:val="%1."/>
+      <w:lvlJc w:val="left"/>
+      <w:pPr>
+        <w:ind w:left="720" w:hanging="360"/>
+      </w:pPr>
+    </w:lvl>
+    <w:lvl w:ilvl="1" w:tplc="04090019">
+      <w:start w:val="1"/>
+      <w:numFmt w:val="lowerLetter"/>
+      <w:lvlText w:val="%2."/>
+      <w:lvlJc w:val="left"/>
+      <w:pPr>
+        <w:ind w:left="1440" w:hanging="360"/>
+      </w:pPr>
+    </w:lvl>
+    <w:lvl w:ilvl="2" w:tplc="0409001B">
+      <w:start w:val="1"/>
+      <w:numFmt w:val="lowerRoman"/>
+      <w:lvlText w:val="%3."/>
+      <w:lvlJc w:val="right"/>
+      <w:pPr>
+        <w:ind w:left="2160" w:hanging="180"/>
+      </w:pPr>
+    </w:lvl>
+    <w:lvl w:ilvl="3" w:tplc="0409000F">
+      <w:start w:val="1"/>
+      <w:numFmt w:val="decimal"/>
+      <w:lvlText w:val="%4."/>
+      <w:lvlJc w:val="left"/>
+      <w:pPr>
+        <w:ind w:left="2880" w:hanging="360"/>
+      </w:pPr>
+    </w:lvl>
+    <w:lvl w:ilvl="4" w:tplc="04090019">
+      <w:start w:val="1"/>
+      <w:numFmt w:val="lowerLetter"/>
+      <w:lvlText w:val="%5."/>
+      <w:lvlJc w:val="left"/>
+      <w:pPr>
+        <w:ind w:left="3600" w:hanging="360"/>
+      </w:pPr>
+    </w:lvl>
+    <w:lvl w:ilvl="5" w:tplc="0409001B">
+      <w:start w:val="1"/>
+      <w:numFmt w:val="lowerRoman"/>
+      <w:lvlText w:val="%6."/>
+      <w:lvlJc w:val="right"/>
+      <w:pPr>
+        <w:ind w:left="4320" w:hanging="180"/>
+      </w:pPr>
+    </w:lvl>
+    <w:lvl w:ilvl="6" w:tplc="0409000F" w:tentative="1">
+      <w:start w:val="1"/>
+      <w:numFmt w:val="decimal"/>
+      <w:lvlText w:val="%7."/>
+      <w:lvlJc w:val="left"/>
+      <w:pPr>
+        <w:ind w:left="5040" w:hanging="360"/>
+      </w:pPr>
+    </w:lvl>
+    <w:lvl w:ilvl="7" w:tplc="04090019" w:tentative="1">
+      <w:start w:val="1"/>
+      <w:numFmt w:val="lowerLetter"/>
+      <w:lvlText w:val="%8."/>
+      <w:lvlJc w:val="left"/>
+      <w:pPr>
+        <w:ind w:left="5760" w:hanging="360"/>
+      </w:pPr>
+    </w:lvl>
+    <w:lvl w:ilvl="8" w:tplc="0409001B" w:tentative="1">
+      <w:start w:val="1"/>
+      <w:numFmt w:val="lowerRoman"/>
+      <w:lvlText w:val="%9."/>
+      <w:lvlJc w:val="right"/>
+      <w:pPr>
+        <w:ind w:left="6480" w:hanging="180"/>
+      </w:pPr>
+    </w:lvl>
+  </w:abstractNum>
+  <w:num w:numId="1" w16cid:durableId="675309811">
+    <w:abstractNumId w:val="7"/>
+  </w:num>
+  <w:num w:numId="2" w16cid:durableId="1055470408">
+    <w:abstractNumId w:val="8"/>
+  </w:num>
+  <w:num w:numId="3" w16cid:durableId="443112558">
+    <w:abstractNumId w:val="4"/>
+  </w:num>
+  <w:num w:numId="4" w16cid:durableId="1793011651">
+    <w:abstractNumId w:val="0"/>
+  </w:num>
+  <w:num w:numId="5" w16cid:durableId="355469902">
+    <w:abstractNumId w:val="2"/>
+  </w:num>
+  <w:num w:numId="6" w16cid:durableId="1827237664">
+    <w:abstractNumId w:val="1"/>
+  </w:num>
+  <w:num w:numId="7" w16cid:durableId="974530139">
+    <w:abstractNumId w:val="6"/>
+  </w:num>
+  <w:num w:numId="8" w16cid:durableId="792021600">
+    <w:abstractNumId w:val="9"/>
+  </w:num>
+  <w:num w:numId="9" w16cid:durableId="145322936">
+    <w:abstractNumId w:val="5"/>
+  </w:num>
+  <w:num w:numId="10" w16cid:durableId="61682171">
+    <w:abstractNumId w:val="3"/>
+  </w:num>
+</w:numbering>
+</file>
+
 <file path=word/styles.xml><?xml version="1.0" encoding="utf-8"?>
-<w:styles xmlns:mc="http://schemas.openxmlformats.org/markup-compatibility/2006" xmlns:r="http://schemas.openxmlformats.org/officeDocument/2006/relationships" xmlns:w="http://schemas.openxmlformats.org/wordprocessingml/2006/main" xmlns:w14="http://schemas.microsoft.com/office/word/2010/wordml" xmlns:w15="http://schemas.microsoft.com/office/word/2012/wordml" xmlns:w16cex="http://schemas.microsoft.com/office/word/2018/wordml/cex" xmlns:w16cid="http://schemas.microsoft.com/office/word/2016/wordml/cid" xmlns:w16="http://schemas.microsoft.com/office/word/2018/wordml" xmlns:w16sdtdh="http://schemas.microsoft.com/office/word/2020/wordml/sdtdatahash" xmlns:w16se="http://schemas.microsoft.com/office/word/2015/wordml/symex" mc:Ignorable="w14 w15 w16se w16cid w16 w16cex w16sdtdh">
+<w:styles xmlns:mc="http://schemas.openxmlformats.org/markup-compatibility/2006" xmlns:r="http://schemas.openxmlformats.org/officeDocument/2006/relationships" xmlns:w="http://schemas.openxmlformats.org/wordprocessingml/2006/main" xmlns:w14="http://schemas.microsoft.com/office/word/2010/wordml" xmlns:w15="http://schemas.microsoft.com/office/word/2012/wordml" xmlns:w16cex="http://schemas.microsoft.com/office/word/2018/wordml/cex" xmlns:w16cid="http://schemas.microsoft.com/office/word/2016/wordml/cid" xmlns:w16="http://schemas.microsoft.com/office/word/2018/wordml" xmlns:w16du="http://schemas.microsoft.com/office/word/2023/wordml/word16du" xmlns:w16sdtdh="http://schemas.microsoft.com/office/word/2020/wordml/sdtdatahash" xmlns:w16se="http://schemas.microsoft.com/office/word/2015/wordml/symex" mc:Ignorable="w14 w15 w16se w16cid w16 w16cex w16sdtdh w16du">
   <w:docDefaults>
     <w:rPrDefault>
       <w:rPr>
@@ -656,6 +3287,17 @@
       </w:tcPr>
     </w:tblStylePr>
   </w:style>
+  <w:style w:type="paragraph" w:styleId="ListParagraph">
+    <w:name w:val="List Paragraph"/>
+    <w:basedOn w:val="Normal"/>
+    <w:uiPriority w:val="34"/>
+    <w:qFormat/>
+    <w:rsid w:val="00C941EE"/>
+    <w:pPr>
+      <w:ind w:left="720"/>
+      <w:contextualSpacing/>
+    </w:pPr>
+  </w:style>
 </w:styles>
 </file>
 

</xml_diff>